<commit_message>
write text about data visualization on django
</commit_message>
<xml_diff>
--- a/inflearn_django/장고_따라하며적은파일.docx
+++ b/inflearn_django/장고_따라하며적은파일.docx
@@ -1,6 +1,6 @@
 
 <file path=word/document.xml><?xml version="1.0" encoding="utf-8"?>
-<w:document xmlns:wpc="http://schemas.microsoft.com/office/word/2010/wordprocessingCanvas" xmlns:cx="http://schemas.microsoft.com/office/drawing/2014/chartex" xmlns:cx1="http://schemas.microsoft.com/office/drawing/2015/9/8/chartex" xmlns:cx2="http://schemas.microsoft.com/office/drawing/2015/10/21/chartex" xmlns:cx3="http://schemas.microsoft.com/office/drawing/2016/5/9/chartex" xmlns:cx4="http://schemas.microsoft.com/office/drawing/2016/5/10/chartex" xmlns:cx5="http://schemas.microsoft.com/office/drawing/2016/5/11/chartex" xmlns:cx6="http://schemas.microsoft.com/office/drawing/2016/5/12/chartex" xmlns:cx7="http://schemas.microsoft.com/office/drawing/2016/5/13/chartex" xmlns:cx8="http://schemas.microsoft.com/office/drawing/2016/5/14/chartex" xmlns:mc="http://schemas.openxmlformats.org/markup-compatibility/2006" xmlns:aink="http://schemas.microsoft.com/office/drawing/2016/ink" xmlns:am3d="http://schemas.microsoft.com/office/drawing/2017/model3d" xmlns:o="urn:schemas-microsoft-com:office:office" xmlns:r="http://schemas.openxmlformats.org/officeDocument/2006/relationships" xmlns:m="http://schemas.openxmlformats.org/officeDocument/2006/math" xmlns:v="urn:schemas-microsoft-com:vml" xmlns:wp14="http://schemas.microsoft.com/office/word/2010/wordprocessingDrawing" xmlns:wp="http://schemas.openxmlformats.org/drawingml/2006/wordprocessingDrawing" xmlns:w10="urn:schemas-microsoft-com:office:word" xmlns:w="http://schemas.openxmlformats.org/wordprocessingml/2006/main" xmlns:w14="http://schemas.microsoft.com/office/word/2010/wordml" xmlns:w15="http://schemas.microsoft.com/office/word/2012/wordml" xmlns:w16cid="http://schemas.microsoft.com/office/word/2016/wordml/cid" xmlns:w16se="http://schemas.microsoft.com/office/word/2015/wordml/symex" xmlns:wpg="http://schemas.microsoft.com/office/word/2010/wordprocessingGroup" xmlns:wpi="http://schemas.microsoft.com/office/word/2010/wordprocessingInk" xmlns:wne="http://schemas.microsoft.com/office/word/2006/wordml" xmlns:wps="http://schemas.microsoft.com/office/word/2010/wordprocessingShape" mc:Ignorable="w14 w15 w16se w16cid wp14">
+<w:document xmlns:wpc="http://schemas.microsoft.com/office/word/2010/wordprocessingCanvas" xmlns:mc="http://schemas.openxmlformats.org/markup-compatibility/2006" xmlns:o="urn:schemas-microsoft-com:office:office" xmlns:r="http://schemas.openxmlformats.org/officeDocument/2006/relationships" xmlns:m="http://schemas.openxmlformats.org/officeDocument/2006/math" xmlns:v="urn:schemas-microsoft-com:vml" xmlns:wp14="http://schemas.microsoft.com/office/word/2010/wordprocessingDrawing" xmlns:wp="http://schemas.openxmlformats.org/drawingml/2006/wordprocessingDrawing" xmlns:w10="urn:schemas-microsoft-com:office:word" xmlns:w="http://schemas.openxmlformats.org/wordprocessingml/2006/main" xmlns:w14="http://schemas.microsoft.com/office/word/2010/wordml" xmlns:w15="http://schemas.microsoft.com/office/word/2012/wordml" xmlns:wpg="http://schemas.microsoft.com/office/word/2010/wordprocessingGroup" xmlns:wpi="http://schemas.microsoft.com/office/word/2010/wordprocessingInk" xmlns:wne="http://schemas.microsoft.com/office/word/2006/wordml" xmlns:wps="http://schemas.microsoft.com/office/word/2010/wordprocessingShape" mc:Ignorable="w14 w15 wp14">
   <w:body>
     <w:p>
       <w:pPr>
@@ -104,7 +104,21 @@
         <w:rPr>
           <w:rFonts w:hint="eastAsia"/>
         </w:rPr>
-        <w:t>웹프로젝트는 다수의 앱으로 구성되어 있음</w:t>
+        <w:t xml:space="preserve">웹프로젝트는 다수의 </w:t>
+      </w:r>
+      <w:proofErr w:type="spellStart"/>
+      <w:r>
+        <w:rPr>
+          <w:rFonts w:hint="eastAsia"/>
+        </w:rPr>
+        <w:t>앱으로</w:t>
+      </w:r>
+      <w:proofErr w:type="spellEnd"/>
+      <w:r>
+        <w:rPr>
+          <w:rFonts w:hint="eastAsia"/>
+        </w:rPr>
+        <w:t xml:space="preserve"> 구성되어 있음</w:t>
       </w:r>
     </w:p>
     <w:p>
@@ -131,6 +145,7 @@
     </w:p>
     <w:p/>
     <w:p>
+      <w:proofErr w:type="gramStart"/>
       <w:r>
         <w:t>1.</w:t>
       </w:r>
@@ -141,10 +156,15 @@
         <w:t>M</w:t>
       </w:r>
       <w:r>
-        <w:t>VC &amp; MTV</w:t>
-      </w:r>
-    </w:p>
-    <w:p>
+        <w:t>VC</w:t>
+      </w:r>
+      <w:proofErr w:type="gramEnd"/>
+      <w:r>
+        <w:t xml:space="preserve"> &amp; MTV</w:t>
+      </w:r>
+    </w:p>
+    <w:p>
+      <w:proofErr w:type="gramStart"/>
       <w:r>
         <w:rPr>
           <w:rFonts w:hint="eastAsia"/>
@@ -152,7 +172,11 @@
         <w:t>M</w:t>
       </w:r>
       <w:r>
-        <w:t xml:space="preserve">odel : </w:t>
+        <w:t>odel :</w:t>
+      </w:r>
+      <w:proofErr w:type="gramEnd"/>
+      <w:r>
+        <w:t xml:space="preserve"> </w:t>
       </w:r>
       <w:r>
         <w:rPr>
@@ -162,6 +186,7 @@
       </w:r>
     </w:p>
     <w:p>
+      <w:proofErr w:type="gramStart"/>
       <w:r>
         <w:rPr>
           <w:rFonts w:hint="eastAsia"/>
@@ -169,7 +194,11 @@
         <w:t>V</w:t>
       </w:r>
       <w:r>
-        <w:t xml:space="preserve">iew : 데이터를 </w:t>
+        <w:t>iew :</w:t>
+      </w:r>
+      <w:proofErr w:type="gramEnd"/>
+      <w:r>
+        <w:t xml:space="preserve"> 데이터를 </w:t>
       </w:r>
       <w:r>
         <w:rPr>
@@ -186,7 +215,15 @@
         <w:t>C</w:t>
       </w:r>
       <w:r>
-        <w:t xml:space="preserve">ontrol, Template(Django) : </w:t>
+        <w:t>ontrol, Template(Django</w:t>
+      </w:r>
+      <w:proofErr w:type="gramStart"/>
+      <w:r>
+        <w:t>) :</w:t>
+      </w:r>
+      <w:proofErr w:type="gramEnd"/>
+      <w:r>
+        <w:t xml:space="preserve"> </w:t>
       </w:r>
       <w:r>
         <w:rPr>
@@ -337,6 +374,7 @@
       <w:r>
         <w:t xml:space="preserve"> </w:t>
       </w:r>
+      <w:proofErr w:type="spellStart"/>
       <w:r>
         <w:rPr>
           <w:rFonts w:hint="eastAsia"/>
@@ -349,6 +387,7 @@
         </w:rPr>
         <w:t>터페이스</w:t>
       </w:r>
+      <w:proofErr w:type="spellEnd"/>
       <w:r>
         <w:rPr>
           <w:rFonts w:hint="eastAsia"/>
@@ -395,7 +434,21 @@
         <w:rPr>
           <w:rFonts w:hint="eastAsia"/>
         </w:rPr>
-        <w:t>이것의 역할은 웹서버와 장고를 적절히 결합시켜주는 역할이라고 한다.</w:t>
+        <w:t xml:space="preserve">이것의 역할은 </w:t>
+      </w:r>
+      <w:proofErr w:type="spellStart"/>
+      <w:r>
+        <w:rPr>
+          <w:rFonts w:hint="eastAsia"/>
+        </w:rPr>
+        <w:t>웹서버와</w:t>
+      </w:r>
+      <w:proofErr w:type="spellEnd"/>
+      <w:r>
+        <w:rPr>
+          <w:rFonts w:hint="eastAsia"/>
+        </w:rPr>
+        <w:t xml:space="preserve"> 장고를 적절히 결합시켜주는 역할이라고 한다.</w:t>
       </w:r>
     </w:p>
     <w:p>
@@ -503,7 +556,21 @@
         <w:rPr>
           <w:rFonts w:hint="eastAsia"/>
         </w:rPr>
-        <w:t>데이터베이스로부터 데이터를 가지고와서 사용자에게 리스트를 보여줄 것인지</w:t>
+        <w:t xml:space="preserve">데이터베이스로부터 데이터를 </w:t>
+      </w:r>
+      <w:proofErr w:type="spellStart"/>
+      <w:r>
+        <w:rPr>
+          <w:rFonts w:hint="eastAsia"/>
+        </w:rPr>
+        <w:t>가지고와서</w:t>
+      </w:r>
+      <w:proofErr w:type="spellEnd"/>
+      <w:r>
+        <w:rPr>
+          <w:rFonts w:hint="eastAsia"/>
+        </w:rPr>
+        <w:t xml:space="preserve"> 사용자에게 리스트를 보여줄 것인지</w:t>
       </w:r>
     </w:p>
     <w:p>
@@ -574,7 +641,21 @@
         <w:rPr>
           <w:rFonts w:hint="eastAsia"/>
         </w:rPr>
-        <w:t>작업을 해야한다.</w:t>
+        <w:t xml:space="preserve">작업을 </w:t>
+      </w:r>
+      <w:proofErr w:type="spellStart"/>
+      <w:r>
+        <w:rPr>
+          <w:rFonts w:hint="eastAsia"/>
+        </w:rPr>
+        <w:t>해야한다</w:t>
+      </w:r>
+      <w:proofErr w:type="spellEnd"/>
+      <w:r>
+        <w:rPr>
+          <w:rFonts w:hint="eastAsia"/>
+        </w:rPr>
+        <w:t>.</w:t>
       </w:r>
     </w:p>
     <w:p>
@@ -623,7 +704,21 @@
         <w:rPr>
           <w:rFonts w:hint="eastAsia"/>
         </w:rPr>
-        <w:t xml:space="preserve"> 웹서버로 전송을 한다.</w:t>
+        <w:t xml:space="preserve"> </w:t>
+      </w:r>
+      <w:proofErr w:type="spellStart"/>
+      <w:r>
+        <w:rPr>
+          <w:rFonts w:hint="eastAsia"/>
+        </w:rPr>
+        <w:t>웹서버로</w:t>
+      </w:r>
+      <w:proofErr w:type="spellEnd"/>
+      <w:r>
+        <w:rPr>
+          <w:rFonts w:hint="eastAsia"/>
+        </w:rPr>
+        <w:t xml:space="preserve"> 전송을 한다.</w:t>
       </w:r>
       <w:r>
         <w:t xml:space="preserve"> Form</w:t>
@@ -874,11 +969,19 @@
         </w:numPr>
         <w:ind w:leftChars="0"/>
       </w:pPr>
-      <w:r>
-        <w:rPr>
-          <w:rFonts w:hint="eastAsia"/>
-        </w:rPr>
-        <w:t>디렉토리 구조 확인</w:t>
+      <w:proofErr w:type="spellStart"/>
+      <w:r>
+        <w:rPr>
+          <w:rFonts w:hint="eastAsia"/>
+        </w:rPr>
+        <w:t>디렉토리</w:t>
+      </w:r>
+      <w:proofErr w:type="spellEnd"/>
+      <w:r>
+        <w:rPr>
+          <w:rFonts w:hint="eastAsia"/>
+        </w:rPr>
+        <w:t xml:space="preserve"> 구조 확인</w:t>
       </w:r>
     </w:p>
     <w:p>
@@ -972,7 +1075,15 @@
     <w:p>
       <w:r>
         <w:lastRenderedPageBreak/>
-        <w:t>Django-admin startproject tutorial</w:t>
+        <w:t xml:space="preserve">Django-admin </w:t>
+      </w:r>
+      <w:proofErr w:type="spellStart"/>
+      <w:r>
+        <w:t>startproject</w:t>
+      </w:r>
+      <w:proofErr w:type="spellEnd"/>
+      <w:r>
+        <w:t xml:space="preserve"> tutorial</w:t>
       </w:r>
       <w:r>
         <w:t xml:space="preserve"> – </w:t>
@@ -1008,9 +1119,11 @@
         </w:rPr>
         <w:t xml:space="preserve">에 외부에서 접근할 수 있는 </w:t>
       </w:r>
+      <w:proofErr w:type="spellStart"/>
       <w:r>
         <w:t>url</w:t>
       </w:r>
+      <w:proofErr w:type="spellEnd"/>
       <w:r>
         <w:rPr>
           <w:rFonts w:hint="eastAsia"/>
@@ -1026,7 +1139,15 @@
         <w:t>.</w:t>
       </w:r>
       <w:r>
-        <w:t>/manage.py startapp community</w:t>
+        <w:t xml:space="preserve">/manage.py </w:t>
+      </w:r>
+      <w:proofErr w:type="spellStart"/>
+      <w:r>
+        <w:t>startapp</w:t>
+      </w:r>
+      <w:proofErr w:type="spellEnd"/>
+      <w:r>
+        <w:t xml:space="preserve"> community</w:t>
       </w:r>
       <w:r>
         <w:t xml:space="preserve"> – </w:t>
@@ -1035,7 +1156,21 @@
         <w:rPr>
           <w:rFonts w:hint="eastAsia"/>
         </w:rPr>
-        <w:t>로 앱 생성</w:t>
+        <w:t xml:space="preserve">로 </w:t>
+      </w:r>
+      <w:proofErr w:type="spellStart"/>
+      <w:r>
+        <w:rPr>
+          <w:rFonts w:hint="eastAsia"/>
+        </w:rPr>
+        <w:t>앱</w:t>
+      </w:r>
+      <w:proofErr w:type="spellEnd"/>
+      <w:r>
+        <w:rPr>
+          <w:rFonts w:hint="eastAsia"/>
+        </w:rPr>
+        <w:t xml:space="preserve"> 생성</w:t>
       </w:r>
       <w:r>
         <w:rPr>
@@ -1124,8 +1259,13 @@
     </w:p>
     <w:p>
       <w:r>
-        <w:t>Python ./manage.py createsuperuser</w:t>
-      </w:r>
+        <w:t xml:space="preserve">Python ./manage.py </w:t>
+      </w:r>
+      <w:proofErr w:type="spellStart"/>
+      <w:r>
+        <w:t>createsuperuser</w:t>
+      </w:r>
+      <w:proofErr w:type="spellEnd"/>
       <w:r>
         <w:tab/>
         <w:t xml:space="preserve">- </w:t>
@@ -1139,7 +1279,20 @@
     </w:p>
     <w:p>
       <w:r>
-        <w:t>Id, ps : admin</w:t>
+        <w:t xml:space="preserve">Id, </w:t>
+      </w:r>
+      <w:proofErr w:type="spellStart"/>
+      <w:proofErr w:type="gramStart"/>
+      <w:r>
+        <w:t>ps</w:t>
+      </w:r>
+      <w:proofErr w:type="spellEnd"/>
+      <w:r>
+        <w:t xml:space="preserve"> :</w:t>
+      </w:r>
+      <w:proofErr w:type="gramEnd"/>
+      <w:r>
+        <w:t xml:space="preserve"> admin</w:t>
       </w:r>
       <w:r>
         <w:rPr>
@@ -1150,8 +1303,13 @@
     </w:p>
     <w:p>
       <w:r>
-        <w:t>Python ./manage.py runserver</w:t>
-      </w:r>
+        <w:t xml:space="preserve">Python ./manage.py </w:t>
+      </w:r>
+      <w:proofErr w:type="spellStart"/>
+      <w:r>
+        <w:t>runserver</w:t>
+      </w:r>
+      <w:proofErr w:type="spellEnd"/>
       <w:r>
         <w:tab/>
         <w:t xml:space="preserve">- </w:t>
@@ -1170,8 +1328,21 @@
         </w:rPr>
         <w:t xml:space="preserve">만약에 포트번호 바꿔서 실행하고 싶다면 </w:t>
       </w:r>
-      <w:r>
-        <w:t>Python ./manage.py runserver 8080</w:t>
+      <w:proofErr w:type="gramStart"/>
+      <w:r>
+        <w:t>Python ./</w:t>
+      </w:r>
+      <w:proofErr w:type="gramEnd"/>
+      <w:r>
+        <w:t xml:space="preserve">manage.py </w:t>
+      </w:r>
+      <w:proofErr w:type="spellStart"/>
+      <w:r>
+        <w:t>runserver</w:t>
+      </w:r>
+      <w:proofErr w:type="spellEnd"/>
+      <w:r>
+        <w:t xml:space="preserve"> 8080</w:t>
       </w:r>
       <w:r>
         <w:tab/>
@@ -1219,7 +1390,21 @@
         <w:rPr>
           <w:rFonts w:hint="eastAsia"/>
         </w:rPr>
-        <w:t>으로 어드민 페이지 접근 가능하다.</w:t>
+        <w:t xml:space="preserve">으로 </w:t>
+      </w:r>
+      <w:proofErr w:type="spellStart"/>
+      <w:r>
+        <w:rPr>
+          <w:rFonts w:hint="eastAsia"/>
+        </w:rPr>
+        <w:t>어드민</w:t>
+      </w:r>
+      <w:proofErr w:type="spellEnd"/>
+      <w:r>
+        <w:rPr>
+          <w:rFonts w:hint="eastAsia"/>
+        </w:rPr>
+        <w:t xml:space="preserve"> 페이지 접근 가능하다.</w:t>
       </w:r>
     </w:p>
     <w:p>
@@ -1317,11 +1502,19 @@
         </w:rPr>
         <w:t xml:space="preserve">데이터를 만들면 </w:t>
       </w:r>
-      <w:r>
-        <w:rPr>
-          <w:rFonts w:hint="eastAsia"/>
-        </w:rPr>
-        <w:t xml:space="preserve">어드민 계정을 통해서 </w:t>
+      <w:proofErr w:type="spellStart"/>
+      <w:r>
+        <w:rPr>
+          <w:rFonts w:hint="eastAsia"/>
+        </w:rPr>
+        <w:t>어드민</w:t>
+      </w:r>
+      <w:proofErr w:type="spellEnd"/>
+      <w:r>
+        <w:rPr>
+          <w:rFonts w:hint="eastAsia"/>
+        </w:rPr>
+        <w:t xml:space="preserve"> 계정을 통해서 </w:t>
       </w:r>
       <w:r>
         <w:rPr>
@@ -1365,7 +1558,21 @@
         <w:rPr>
           <w:rFonts w:hint="eastAsia"/>
         </w:rPr>
-        <w:t>앱을 추가하여야 만든 앱을 사용할 수 있다.</w:t>
+        <w:t xml:space="preserve">앱을 추가하여야 만든 </w:t>
+      </w:r>
+      <w:proofErr w:type="spellStart"/>
+      <w:r>
+        <w:rPr>
+          <w:rFonts w:hint="eastAsia"/>
+        </w:rPr>
+        <w:t>앱을</w:t>
+      </w:r>
+      <w:proofErr w:type="spellEnd"/>
+      <w:r>
+        <w:rPr>
+          <w:rFonts w:hint="eastAsia"/>
+        </w:rPr>
+        <w:t xml:space="preserve"> 사용할 수 있다.</w:t>
       </w:r>
     </w:p>
     <w:p/>
@@ -1441,14 +1648,24 @@
         </w:rPr>
         <w:t xml:space="preserve">클래스는 기본적으로 </w:t>
       </w:r>
+      <w:proofErr w:type="spellStart"/>
+      <w:proofErr w:type="gramStart"/>
       <w:r>
         <w:t>models.Model</w:t>
       </w:r>
-      <w:r>
-        <w:rPr>
-          <w:rFonts w:hint="eastAsia"/>
-        </w:rPr>
-        <w:t>을 상속하게 된다.</w:t>
+      <w:proofErr w:type="spellEnd"/>
+      <w:r>
+        <w:rPr>
+          <w:rFonts w:hint="eastAsia"/>
+        </w:rPr>
+        <w:t>을</w:t>
+      </w:r>
+      <w:proofErr w:type="gramEnd"/>
+      <w:r>
+        <w:rPr>
+          <w:rFonts w:hint="eastAsia"/>
+        </w:rPr>
+        <w:t xml:space="preserve"> 상속하게 된다.</w:t>
       </w:r>
     </w:p>
     <w:p>
@@ -1459,7 +1676,21 @@
         <w:rPr>
           <w:rFonts w:hint="eastAsia"/>
         </w:rPr>
-        <w:t>부분에 아래와같이 클래스를 만들고</w:t>
+        <w:t xml:space="preserve">부분에 </w:t>
+      </w:r>
+      <w:proofErr w:type="spellStart"/>
+      <w:r>
+        <w:rPr>
+          <w:rFonts w:hint="eastAsia"/>
+        </w:rPr>
+        <w:t>아래와같이</w:t>
+      </w:r>
+      <w:proofErr w:type="spellEnd"/>
+      <w:r>
+        <w:rPr>
+          <w:rFonts w:hint="eastAsia"/>
+        </w:rPr>
+        <w:t xml:space="preserve"> 클래스를 만들고</w:t>
       </w:r>
     </w:p>
     <w:p>
@@ -1479,6 +1710,7 @@
           <w:szCs w:val="21"/>
         </w:rPr>
       </w:pPr>
+      <w:proofErr w:type="gramStart"/>
       <w:r>
         <w:rPr>
           <w:rFonts w:ascii="Consolas" w:eastAsia="굴림" w:hAnsi="Consolas" w:cs="굴림"/>
@@ -1489,6 +1721,7 @@
         </w:rPr>
         <w:t>class</w:t>
       </w:r>
+      <w:proofErr w:type="gramEnd"/>
       <w:r>
         <w:rPr>
           <w:rFonts w:ascii="Consolas" w:eastAsia="굴림" w:hAnsi="Consolas" w:cs="굴림"/>
@@ -1519,6 +1752,7 @@
         </w:rPr>
         <w:t>(</w:t>
       </w:r>
+      <w:proofErr w:type="spellStart"/>
       <w:r>
         <w:rPr>
           <w:rFonts w:ascii="Consolas" w:eastAsia="굴림" w:hAnsi="Consolas" w:cs="굴림"/>
@@ -1529,6 +1763,7 @@
         </w:rPr>
         <w:t>models.Model</w:t>
       </w:r>
+      <w:proofErr w:type="spellEnd"/>
       <w:r>
         <w:rPr>
           <w:rFonts w:ascii="Consolas" w:eastAsia="굴림" w:hAnsi="Consolas" w:cs="굴림"/>
@@ -1565,8 +1800,53 @@
           <w:sz w:val="21"/>
           <w:szCs w:val="21"/>
         </w:rPr>
-        <w:t>    name = models.CharField(</w:t>
-      </w:r>
+        <w:t>    </w:t>
+      </w:r>
+      <w:proofErr w:type="gramStart"/>
+      <w:r>
+        <w:rPr>
+          <w:rFonts w:ascii="Consolas" w:eastAsia="굴림" w:hAnsi="Consolas" w:cs="굴림"/>
+          <w:color w:val="D4D4D4"/>
+          <w:kern w:val="0"/>
+          <w:sz w:val="21"/>
+          <w:szCs w:val="21"/>
+        </w:rPr>
+        <w:t>name</w:t>
+      </w:r>
+      <w:proofErr w:type="gramEnd"/>
+      <w:r>
+        <w:rPr>
+          <w:rFonts w:ascii="Consolas" w:eastAsia="굴림" w:hAnsi="Consolas" w:cs="굴림"/>
+          <w:color w:val="D4D4D4"/>
+          <w:kern w:val="0"/>
+          <w:sz w:val="21"/>
+          <w:szCs w:val="21"/>
+        </w:rPr>
+        <w:t> = </w:t>
+      </w:r>
+      <w:proofErr w:type="spellStart"/>
+      <w:r>
+        <w:rPr>
+          <w:rFonts w:ascii="Consolas" w:eastAsia="굴림" w:hAnsi="Consolas" w:cs="굴림"/>
+          <w:color w:val="D4D4D4"/>
+          <w:kern w:val="0"/>
+          <w:sz w:val="21"/>
+          <w:szCs w:val="21"/>
+        </w:rPr>
+        <w:t>models.CharField</w:t>
+      </w:r>
+      <w:proofErr w:type="spellEnd"/>
+      <w:r>
+        <w:rPr>
+          <w:rFonts w:ascii="Consolas" w:eastAsia="굴림" w:hAnsi="Consolas" w:cs="굴림"/>
+          <w:color w:val="D4D4D4"/>
+          <w:kern w:val="0"/>
+          <w:sz w:val="21"/>
+          <w:szCs w:val="21"/>
+        </w:rPr>
+        <w:t>(</w:t>
+      </w:r>
+      <w:proofErr w:type="spellStart"/>
       <w:r>
         <w:rPr>
           <w:rFonts w:ascii="Consolas" w:eastAsia="굴림" w:hAnsi="Consolas" w:cs="굴림"/>
@@ -1577,6 +1857,7 @@
         </w:rPr>
         <w:t>max_length</w:t>
       </w:r>
+      <w:proofErr w:type="spellEnd"/>
       <w:r>
         <w:rPr>
           <w:rFonts w:ascii="Consolas" w:eastAsia="굴림" w:hAnsi="Consolas" w:cs="굴림"/>
@@ -1633,8 +1914,53 @@
           <w:sz w:val="21"/>
           <w:szCs w:val="21"/>
         </w:rPr>
-        <w:t>    title = models.CharField(</w:t>
-      </w:r>
+        <w:t>    </w:t>
+      </w:r>
+      <w:proofErr w:type="gramStart"/>
+      <w:r>
+        <w:rPr>
+          <w:rFonts w:ascii="Consolas" w:eastAsia="굴림" w:hAnsi="Consolas" w:cs="굴림"/>
+          <w:color w:val="D4D4D4"/>
+          <w:kern w:val="0"/>
+          <w:sz w:val="21"/>
+          <w:szCs w:val="21"/>
+        </w:rPr>
+        <w:t>title</w:t>
+      </w:r>
+      <w:proofErr w:type="gramEnd"/>
+      <w:r>
+        <w:rPr>
+          <w:rFonts w:ascii="Consolas" w:eastAsia="굴림" w:hAnsi="Consolas" w:cs="굴림"/>
+          <w:color w:val="D4D4D4"/>
+          <w:kern w:val="0"/>
+          <w:sz w:val="21"/>
+          <w:szCs w:val="21"/>
+        </w:rPr>
+        <w:t> = </w:t>
+      </w:r>
+      <w:proofErr w:type="spellStart"/>
+      <w:r>
+        <w:rPr>
+          <w:rFonts w:ascii="Consolas" w:eastAsia="굴림" w:hAnsi="Consolas" w:cs="굴림"/>
+          <w:color w:val="D4D4D4"/>
+          <w:kern w:val="0"/>
+          <w:sz w:val="21"/>
+          <w:szCs w:val="21"/>
+        </w:rPr>
+        <w:t>models.CharField</w:t>
+      </w:r>
+      <w:proofErr w:type="spellEnd"/>
+      <w:r>
+        <w:rPr>
+          <w:rFonts w:ascii="Consolas" w:eastAsia="굴림" w:hAnsi="Consolas" w:cs="굴림"/>
+          <w:color w:val="D4D4D4"/>
+          <w:kern w:val="0"/>
+          <w:sz w:val="21"/>
+          <w:szCs w:val="21"/>
+        </w:rPr>
+        <w:t>(</w:t>
+      </w:r>
+      <w:proofErr w:type="spellStart"/>
       <w:r>
         <w:rPr>
           <w:rFonts w:ascii="Consolas" w:eastAsia="굴림" w:hAnsi="Consolas" w:cs="굴림"/>
@@ -1645,6 +1971,7 @@
         </w:rPr>
         <w:t>max_length</w:t>
       </w:r>
+      <w:proofErr w:type="spellEnd"/>
       <w:r>
         <w:rPr>
           <w:rFonts w:ascii="Consolas" w:eastAsia="굴림" w:hAnsi="Consolas" w:cs="굴림"/>
@@ -1701,7 +2028,51 @@
           <w:sz w:val="21"/>
           <w:szCs w:val="21"/>
         </w:rPr>
-        <w:t>    contents = models.TextField()</w:t>
+        <w:t>    </w:t>
+      </w:r>
+      <w:proofErr w:type="gramStart"/>
+      <w:r>
+        <w:rPr>
+          <w:rFonts w:ascii="Consolas" w:eastAsia="굴림" w:hAnsi="Consolas" w:cs="굴림"/>
+          <w:color w:val="D4D4D4"/>
+          <w:kern w:val="0"/>
+          <w:sz w:val="21"/>
+          <w:szCs w:val="21"/>
+        </w:rPr>
+        <w:t>contents</w:t>
+      </w:r>
+      <w:proofErr w:type="gramEnd"/>
+      <w:r>
+        <w:rPr>
+          <w:rFonts w:ascii="Consolas" w:eastAsia="굴림" w:hAnsi="Consolas" w:cs="굴림"/>
+          <w:color w:val="D4D4D4"/>
+          <w:kern w:val="0"/>
+          <w:sz w:val="21"/>
+          <w:szCs w:val="21"/>
+        </w:rPr>
+        <w:t> = </w:t>
+      </w:r>
+      <w:proofErr w:type="spellStart"/>
+      <w:r>
+        <w:rPr>
+          <w:rFonts w:ascii="Consolas" w:eastAsia="굴림" w:hAnsi="Consolas" w:cs="굴림"/>
+          <w:color w:val="D4D4D4"/>
+          <w:kern w:val="0"/>
+          <w:sz w:val="21"/>
+          <w:szCs w:val="21"/>
+        </w:rPr>
+        <w:t>models.TextField</w:t>
+      </w:r>
+      <w:proofErr w:type="spellEnd"/>
+      <w:r>
+        <w:rPr>
+          <w:rFonts w:ascii="Consolas" w:eastAsia="굴림" w:hAnsi="Consolas" w:cs="굴림"/>
+          <w:color w:val="D4D4D4"/>
+          <w:kern w:val="0"/>
+          <w:sz w:val="21"/>
+          <w:szCs w:val="21"/>
+        </w:rPr>
+        <w:t>()</w:t>
       </w:r>
     </w:p>
     <w:p>
@@ -1729,7 +2100,53 @@
           <w:sz w:val="21"/>
           <w:szCs w:val="21"/>
         </w:rPr>
-        <w:t>    url = models.URLField()</w:t>
+        <w:t>    </w:t>
+      </w:r>
+      <w:proofErr w:type="spellStart"/>
+      <w:proofErr w:type="gramStart"/>
+      <w:r>
+        <w:rPr>
+          <w:rFonts w:ascii="Consolas" w:eastAsia="굴림" w:hAnsi="Consolas" w:cs="굴림"/>
+          <w:color w:val="D4D4D4"/>
+          <w:kern w:val="0"/>
+          <w:sz w:val="21"/>
+          <w:szCs w:val="21"/>
+        </w:rPr>
+        <w:t>url</w:t>
+      </w:r>
+      <w:proofErr w:type="spellEnd"/>
+      <w:proofErr w:type="gramEnd"/>
+      <w:r>
+        <w:rPr>
+          <w:rFonts w:ascii="Consolas" w:eastAsia="굴림" w:hAnsi="Consolas" w:cs="굴림"/>
+          <w:color w:val="D4D4D4"/>
+          <w:kern w:val="0"/>
+          <w:sz w:val="21"/>
+          <w:szCs w:val="21"/>
+        </w:rPr>
+        <w:t> = </w:t>
+      </w:r>
+      <w:proofErr w:type="spellStart"/>
+      <w:r>
+        <w:rPr>
+          <w:rFonts w:ascii="Consolas" w:eastAsia="굴림" w:hAnsi="Consolas" w:cs="굴림"/>
+          <w:color w:val="D4D4D4"/>
+          <w:kern w:val="0"/>
+          <w:sz w:val="21"/>
+          <w:szCs w:val="21"/>
+        </w:rPr>
+        <w:t>models.URLField</w:t>
+      </w:r>
+      <w:proofErr w:type="spellEnd"/>
+      <w:r>
+        <w:rPr>
+          <w:rFonts w:ascii="Consolas" w:eastAsia="굴림" w:hAnsi="Consolas" w:cs="굴림"/>
+          <w:color w:val="D4D4D4"/>
+          <w:kern w:val="0"/>
+          <w:sz w:val="21"/>
+          <w:szCs w:val="21"/>
+        </w:rPr>
+        <w:t>()</w:t>
       </w:r>
     </w:p>
     <w:p>
@@ -1757,7 +2174,51 @@
           <w:sz w:val="21"/>
           <w:szCs w:val="21"/>
         </w:rPr>
-        <w:t>    email = models.EmailField()</w:t>
+        <w:t>    </w:t>
+      </w:r>
+      <w:proofErr w:type="gramStart"/>
+      <w:r>
+        <w:rPr>
+          <w:rFonts w:ascii="Consolas" w:eastAsia="굴림" w:hAnsi="Consolas" w:cs="굴림"/>
+          <w:color w:val="D4D4D4"/>
+          <w:kern w:val="0"/>
+          <w:sz w:val="21"/>
+          <w:szCs w:val="21"/>
+        </w:rPr>
+        <w:t>email</w:t>
+      </w:r>
+      <w:proofErr w:type="gramEnd"/>
+      <w:r>
+        <w:rPr>
+          <w:rFonts w:ascii="Consolas" w:eastAsia="굴림" w:hAnsi="Consolas" w:cs="굴림"/>
+          <w:color w:val="D4D4D4"/>
+          <w:kern w:val="0"/>
+          <w:sz w:val="21"/>
+          <w:szCs w:val="21"/>
+        </w:rPr>
+        <w:t> = </w:t>
+      </w:r>
+      <w:proofErr w:type="spellStart"/>
+      <w:r>
+        <w:rPr>
+          <w:rFonts w:ascii="Consolas" w:eastAsia="굴림" w:hAnsi="Consolas" w:cs="굴림"/>
+          <w:color w:val="D4D4D4"/>
+          <w:kern w:val="0"/>
+          <w:sz w:val="21"/>
+          <w:szCs w:val="21"/>
+        </w:rPr>
+        <w:t>models.EmailField</w:t>
+      </w:r>
+      <w:proofErr w:type="spellEnd"/>
+      <w:r>
+        <w:rPr>
+          <w:rFonts w:ascii="Consolas" w:eastAsia="굴림" w:hAnsi="Consolas" w:cs="굴림"/>
+          <w:color w:val="D4D4D4"/>
+          <w:kern w:val="0"/>
+          <w:sz w:val="21"/>
+          <w:szCs w:val="21"/>
+        </w:rPr>
+        <w:t>()</w:t>
       </w:r>
     </w:p>
     <w:p>
@@ -1785,8 +2246,55 @@
           <w:sz w:val="21"/>
           <w:szCs w:val="21"/>
         </w:rPr>
-        <w:t>    cdate = models.DateTimeField(</w:t>
-      </w:r>
+        <w:t>    </w:t>
+      </w:r>
+      <w:proofErr w:type="spellStart"/>
+      <w:proofErr w:type="gramStart"/>
+      <w:r>
+        <w:rPr>
+          <w:rFonts w:ascii="Consolas" w:eastAsia="굴림" w:hAnsi="Consolas" w:cs="굴림"/>
+          <w:color w:val="D4D4D4"/>
+          <w:kern w:val="0"/>
+          <w:sz w:val="21"/>
+          <w:szCs w:val="21"/>
+        </w:rPr>
+        <w:t>cdate</w:t>
+      </w:r>
+      <w:proofErr w:type="spellEnd"/>
+      <w:proofErr w:type="gramEnd"/>
+      <w:r>
+        <w:rPr>
+          <w:rFonts w:ascii="Consolas" w:eastAsia="굴림" w:hAnsi="Consolas" w:cs="굴림"/>
+          <w:color w:val="D4D4D4"/>
+          <w:kern w:val="0"/>
+          <w:sz w:val="21"/>
+          <w:szCs w:val="21"/>
+        </w:rPr>
+        <w:t> = </w:t>
+      </w:r>
+      <w:proofErr w:type="spellStart"/>
+      <w:r>
+        <w:rPr>
+          <w:rFonts w:ascii="Consolas" w:eastAsia="굴림" w:hAnsi="Consolas" w:cs="굴림"/>
+          <w:color w:val="D4D4D4"/>
+          <w:kern w:val="0"/>
+          <w:sz w:val="21"/>
+          <w:szCs w:val="21"/>
+        </w:rPr>
+        <w:t>models.DateTimeField</w:t>
+      </w:r>
+      <w:proofErr w:type="spellEnd"/>
+      <w:r>
+        <w:rPr>
+          <w:rFonts w:ascii="Consolas" w:eastAsia="굴림" w:hAnsi="Consolas" w:cs="굴림"/>
+          <w:color w:val="D4D4D4"/>
+          <w:kern w:val="0"/>
+          <w:sz w:val="21"/>
+          <w:szCs w:val="21"/>
+        </w:rPr>
+        <w:t>(</w:t>
+      </w:r>
+      <w:proofErr w:type="spellStart"/>
       <w:r>
         <w:rPr>
           <w:rFonts w:ascii="Consolas" w:eastAsia="굴림" w:hAnsi="Consolas" w:cs="굴림"/>
@@ -1797,6 +2305,7 @@
         </w:rPr>
         <w:t>auto_now_add</w:t>
       </w:r>
+      <w:proofErr w:type="spellEnd"/>
       <w:r>
         <w:rPr>
           <w:rFonts w:ascii="Consolas" w:eastAsia="굴림" w:hAnsi="Consolas" w:cs="굴림"/>
@@ -1839,7 +2348,15 @@
     <w:p>
       <w:r>
         <w:lastRenderedPageBreak/>
-        <w:t>python manage.py makemigrations community</w:t>
+        <w:t xml:space="preserve">python manage.py </w:t>
+      </w:r>
+      <w:proofErr w:type="spellStart"/>
+      <w:r>
+        <w:t>makemigrations</w:t>
+      </w:r>
+      <w:proofErr w:type="spellEnd"/>
+      <w:r>
+        <w:t xml:space="preserve"> community</w:t>
       </w:r>
       <w:r>
         <w:tab/>
@@ -2038,6 +2555,7 @@
           <w:szCs w:val="21"/>
         </w:rPr>
       </w:pPr>
+      <w:proofErr w:type="gramStart"/>
       <w:r>
         <w:rPr>
           <w:rFonts w:ascii="Consolas" w:eastAsia="굴림" w:hAnsi="Consolas" w:cs="굴림"/>
@@ -2048,15 +2566,38 @@
         </w:rPr>
         <w:t>from</w:t>
       </w:r>
-      <w:r>
-        <w:rPr>
-          <w:rFonts w:ascii="Consolas" w:eastAsia="굴림" w:hAnsi="Consolas" w:cs="굴림"/>
-          <w:color w:val="D4D4D4"/>
-          <w:kern w:val="0"/>
-          <w:sz w:val="21"/>
-          <w:szCs w:val="21"/>
-        </w:rPr>
-        <w:t> community.views </w:t>
+      <w:proofErr w:type="gramEnd"/>
+      <w:r>
+        <w:rPr>
+          <w:rFonts w:ascii="Consolas" w:eastAsia="굴림" w:hAnsi="Consolas" w:cs="굴림"/>
+          <w:color w:val="D4D4D4"/>
+          <w:kern w:val="0"/>
+          <w:sz w:val="21"/>
+          <w:szCs w:val="21"/>
+        </w:rPr>
+        <w:t> </w:t>
+      </w:r>
+      <w:proofErr w:type="spellStart"/>
+      <w:r>
+        <w:rPr>
+          <w:rFonts w:ascii="Consolas" w:eastAsia="굴림" w:hAnsi="Consolas" w:cs="굴림"/>
+          <w:color w:val="D4D4D4"/>
+          <w:kern w:val="0"/>
+          <w:sz w:val="21"/>
+          <w:szCs w:val="21"/>
+        </w:rPr>
+        <w:t>community.views</w:t>
+      </w:r>
+      <w:proofErr w:type="spellEnd"/>
+      <w:r>
+        <w:rPr>
+          <w:rFonts w:ascii="Consolas" w:eastAsia="굴림" w:hAnsi="Consolas" w:cs="굴림"/>
+          <w:color w:val="D4D4D4"/>
+          <w:kern w:val="0"/>
+          <w:sz w:val="21"/>
+          <w:szCs w:val="21"/>
+        </w:rPr>
+        <w:t> </w:t>
       </w:r>
       <w:r>
         <w:rPr>
@@ -2096,6 +2637,7 @@
           <w:szCs w:val="21"/>
         </w:rPr>
       </w:pPr>
+      <w:proofErr w:type="gramStart"/>
       <w:r>
         <w:rPr>
           <w:rFonts w:ascii="Consolas" w:eastAsia="굴림" w:hAnsi="Consolas" w:cs="굴림"/>
@@ -2106,6 +2648,7 @@
         </w:rPr>
         <w:t>path(</w:t>
       </w:r>
+      <w:proofErr w:type="gramEnd"/>
       <w:r>
         <w:rPr>
           <w:rFonts w:ascii="Consolas" w:eastAsia="굴림" w:hAnsi="Consolas" w:cs="굴림"/>
@@ -2481,6 +3024,8 @@
           <w:szCs w:val="21"/>
         </w:rPr>
       </w:pPr>
+      <w:proofErr w:type="spellStart"/>
+      <w:proofErr w:type="gramStart"/>
       <w:r>
         <w:rPr>
           <w:rFonts w:ascii="Consolas" w:eastAsia="굴림" w:hAnsi="Consolas" w:cs="굴림"/>
@@ -2491,6 +3036,8 @@
         </w:rPr>
         <w:t>def</w:t>
       </w:r>
+      <w:proofErr w:type="spellEnd"/>
+      <w:proofErr w:type="gramEnd"/>
       <w:r>
         <w:rPr>
           <w:rFonts w:ascii="Consolas" w:eastAsia="굴림" w:hAnsi="Consolas" w:cs="굴림"/>
@@ -2569,6 +3116,7 @@
         </w:rPr>
         <w:t>    </w:t>
       </w:r>
+      <w:proofErr w:type="gramStart"/>
       <w:r>
         <w:rPr>
           <w:rFonts w:ascii="Consolas" w:eastAsia="굴림" w:hAnsi="Consolas" w:cs="굴림"/>
@@ -2579,6 +3127,7 @@
         </w:rPr>
         <w:t>return</w:t>
       </w:r>
+      <w:proofErr w:type="gramEnd"/>
       <w:r>
         <w:rPr>
           <w:rFonts w:ascii="Consolas" w:eastAsia="굴림" w:hAnsi="Consolas" w:cs="굴림"/>
@@ -2669,8 +3218,13 @@
         </w:rPr>
         <w:t xml:space="preserve">이후 </w:t>
       </w:r>
-      <w:r>
-        <w:t xml:space="preserve">runserver </w:t>
+      <w:proofErr w:type="spellStart"/>
+      <w:r>
+        <w:t>runserver</w:t>
+      </w:r>
+      <w:proofErr w:type="spellEnd"/>
+      <w:r>
+        <w:t xml:space="preserve"> </w:t>
       </w:r>
       <w:r>
         <w:rPr>
@@ -2804,6 +3358,7 @@
           <w:szCs w:val="21"/>
         </w:rPr>
       </w:pPr>
+      <w:proofErr w:type="gramStart"/>
       <w:r>
         <w:rPr>
           <w:rFonts w:ascii="Consolas" w:eastAsia="굴림" w:hAnsi="Consolas" w:cs="굴림"/>
@@ -2814,15 +3369,38 @@
         </w:rPr>
         <w:t>from</w:t>
       </w:r>
-      <w:r>
-        <w:rPr>
-          <w:rFonts w:ascii="Consolas" w:eastAsia="굴림" w:hAnsi="Consolas" w:cs="굴림"/>
-          <w:color w:val="D4D4D4"/>
-          <w:kern w:val="0"/>
-          <w:sz w:val="21"/>
-          <w:szCs w:val="21"/>
-        </w:rPr>
-        <w:t> django.forms </w:t>
+      <w:proofErr w:type="gramEnd"/>
+      <w:r>
+        <w:rPr>
+          <w:rFonts w:ascii="Consolas" w:eastAsia="굴림" w:hAnsi="Consolas" w:cs="굴림"/>
+          <w:color w:val="D4D4D4"/>
+          <w:kern w:val="0"/>
+          <w:sz w:val="21"/>
+          <w:szCs w:val="21"/>
+        </w:rPr>
+        <w:t> </w:t>
+      </w:r>
+      <w:proofErr w:type="spellStart"/>
+      <w:r>
+        <w:rPr>
+          <w:rFonts w:ascii="Consolas" w:eastAsia="굴림" w:hAnsi="Consolas" w:cs="굴림"/>
+          <w:color w:val="D4D4D4"/>
+          <w:kern w:val="0"/>
+          <w:sz w:val="21"/>
+          <w:szCs w:val="21"/>
+        </w:rPr>
+        <w:t>django.forms</w:t>
+      </w:r>
+      <w:proofErr w:type="spellEnd"/>
+      <w:r>
+        <w:rPr>
+          <w:rFonts w:ascii="Consolas" w:eastAsia="굴림" w:hAnsi="Consolas" w:cs="굴림"/>
+          <w:color w:val="D4D4D4"/>
+          <w:kern w:val="0"/>
+          <w:sz w:val="21"/>
+          <w:szCs w:val="21"/>
+        </w:rPr>
+        <w:t> </w:t>
       </w:r>
       <w:r>
         <w:rPr>
@@ -2842,8 +3420,20 @@
           <w:sz w:val="21"/>
           <w:szCs w:val="21"/>
         </w:rPr>
-        <w:t> ModelForm</w:t>
-      </w:r>
+        <w:t> </w:t>
+      </w:r>
+      <w:proofErr w:type="spellStart"/>
+      <w:r>
+        <w:rPr>
+          <w:rFonts w:ascii="Consolas" w:eastAsia="굴림" w:hAnsi="Consolas" w:cs="굴림"/>
+          <w:color w:val="D4D4D4"/>
+          <w:kern w:val="0"/>
+          <w:sz w:val="21"/>
+          <w:szCs w:val="21"/>
+        </w:rPr>
+        <w:t>ModelForm</w:t>
+      </w:r>
+      <w:proofErr w:type="spellEnd"/>
     </w:p>
     <w:p>
       <w:pPr>
@@ -2862,6 +3452,7 @@
           <w:szCs w:val="21"/>
         </w:rPr>
       </w:pPr>
+      <w:proofErr w:type="gramStart"/>
       <w:r>
         <w:rPr>
           <w:rFonts w:ascii="Consolas" w:eastAsia="굴림" w:hAnsi="Consolas" w:cs="굴림"/>
@@ -2872,15 +3463,38 @@
         </w:rPr>
         <w:t>from</w:t>
       </w:r>
-      <w:r>
-        <w:rPr>
-          <w:rFonts w:ascii="Consolas" w:eastAsia="굴림" w:hAnsi="Consolas" w:cs="굴림"/>
-          <w:color w:val="D4D4D4"/>
-          <w:kern w:val="0"/>
-          <w:sz w:val="21"/>
-          <w:szCs w:val="21"/>
-        </w:rPr>
-        <w:t> community.models </w:t>
+      <w:proofErr w:type="gramEnd"/>
+      <w:r>
+        <w:rPr>
+          <w:rFonts w:ascii="Consolas" w:eastAsia="굴림" w:hAnsi="Consolas" w:cs="굴림"/>
+          <w:color w:val="D4D4D4"/>
+          <w:kern w:val="0"/>
+          <w:sz w:val="21"/>
+          <w:szCs w:val="21"/>
+        </w:rPr>
+        <w:t> </w:t>
+      </w:r>
+      <w:proofErr w:type="spellStart"/>
+      <w:r>
+        <w:rPr>
+          <w:rFonts w:ascii="Consolas" w:eastAsia="굴림" w:hAnsi="Consolas" w:cs="굴림"/>
+          <w:color w:val="D4D4D4"/>
+          <w:kern w:val="0"/>
+          <w:sz w:val="21"/>
+          <w:szCs w:val="21"/>
+        </w:rPr>
+        <w:t>community.models</w:t>
+      </w:r>
+      <w:proofErr w:type="spellEnd"/>
+      <w:r>
+        <w:rPr>
+          <w:rFonts w:ascii="Consolas" w:eastAsia="굴림" w:hAnsi="Consolas" w:cs="굴림"/>
+          <w:color w:val="D4D4D4"/>
+          <w:kern w:val="0"/>
+          <w:sz w:val="21"/>
+          <w:szCs w:val="21"/>
+        </w:rPr>
+        <w:t> </w:t>
       </w:r>
       <w:r>
         <w:rPr>
@@ -2938,6 +3552,7 @@
           <w:szCs w:val="21"/>
         </w:rPr>
       </w:pPr>
+      <w:proofErr w:type="gramStart"/>
       <w:r>
         <w:rPr>
           <w:rFonts w:ascii="Consolas" w:eastAsia="굴림" w:hAnsi="Consolas" w:cs="굴림"/>
@@ -2949,6 +3564,7 @@
         <w:lastRenderedPageBreak/>
         <w:t>class</w:t>
       </w:r>
+      <w:proofErr w:type="gramEnd"/>
       <w:r>
         <w:rPr>
           <w:rFonts w:ascii="Consolas" w:eastAsia="굴림" w:hAnsi="Consolas" w:cs="굴림"/>
@@ -2979,6 +3595,7 @@
         </w:rPr>
         <w:t>(</w:t>
       </w:r>
+      <w:proofErr w:type="spellStart"/>
       <w:r>
         <w:rPr>
           <w:rFonts w:ascii="Consolas" w:eastAsia="굴림" w:hAnsi="Consolas" w:cs="굴림"/>
@@ -2989,6 +3606,7 @@
         </w:rPr>
         <w:t>ModelForm</w:t>
       </w:r>
+      <w:proofErr w:type="spellEnd"/>
       <w:r>
         <w:rPr>
           <w:rFonts w:ascii="Consolas" w:eastAsia="굴림" w:hAnsi="Consolas" w:cs="굴림"/>
@@ -3027,6 +3645,7 @@
         </w:rPr>
         <w:t>    </w:t>
       </w:r>
+      <w:proofErr w:type="gramStart"/>
       <w:r>
         <w:rPr>
           <w:rFonts w:ascii="Consolas" w:eastAsia="굴림" w:hAnsi="Consolas" w:cs="굴림"/>
@@ -3037,6 +3656,7 @@
         </w:rPr>
         <w:t>class</w:t>
       </w:r>
+      <w:proofErr w:type="gramEnd"/>
       <w:r>
         <w:rPr>
           <w:rFonts w:ascii="Consolas" w:eastAsia="굴림" w:hAnsi="Consolas" w:cs="굴림"/>
@@ -3093,7 +3713,29 @@
           <w:sz w:val="21"/>
           <w:szCs w:val="21"/>
         </w:rPr>
-        <w:t>        model = Article</w:t>
+        <w:t>        </w:t>
+      </w:r>
+      <w:proofErr w:type="gramStart"/>
+      <w:r>
+        <w:rPr>
+          <w:rFonts w:ascii="Consolas" w:eastAsia="굴림" w:hAnsi="Consolas" w:cs="굴림"/>
+          <w:color w:val="D4D4D4"/>
+          <w:kern w:val="0"/>
+          <w:sz w:val="21"/>
+          <w:szCs w:val="21"/>
+        </w:rPr>
+        <w:t>model</w:t>
+      </w:r>
+      <w:proofErr w:type="gramEnd"/>
+      <w:r>
+        <w:rPr>
+          <w:rFonts w:ascii="Consolas" w:eastAsia="굴림" w:hAnsi="Consolas" w:cs="굴림"/>
+          <w:color w:val="D4D4D4"/>
+          <w:kern w:val="0"/>
+          <w:sz w:val="21"/>
+          <w:szCs w:val="21"/>
+        </w:rPr>
+        <w:t> = Article</w:t>
       </w:r>
     </w:p>
     <w:p>
@@ -3191,7 +3833,29 @@
           <w:sz w:val="21"/>
           <w:szCs w:val="21"/>
         </w:rPr>
-        <w:t>'url'</w:t>
+        <w:t>'</w:t>
+      </w:r>
+      <w:proofErr w:type="spellStart"/>
+      <w:r>
+        <w:rPr>
+          <w:rFonts w:ascii="Consolas" w:eastAsia="굴림" w:hAnsi="Consolas" w:cs="굴림"/>
+          <w:color w:val="CE9178"/>
+          <w:kern w:val="0"/>
+          <w:sz w:val="21"/>
+          <w:szCs w:val="21"/>
+        </w:rPr>
+        <w:t>url</w:t>
+      </w:r>
+      <w:proofErr w:type="spellEnd"/>
+      <w:r>
+        <w:rPr>
+          <w:rFonts w:ascii="Consolas" w:eastAsia="굴림" w:hAnsi="Consolas" w:cs="굴림"/>
+          <w:color w:val="CE9178"/>
+          <w:kern w:val="0"/>
+          <w:sz w:val="21"/>
+          <w:szCs w:val="21"/>
+        </w:rPr>
+        <w:t>'</w:t>
       </w:r>
       <w:r>
         <w:rPr>
@@ -3273,6 +3937,7 @@
       </w:r>
     </w:p>
     <w:p>
+      <w:proofErr w:type="spellStart"/>
       <w:r>
         <w:rPr>
           <w:rFonts w:hint="eastAsia"/>
@@ -3282,6 +3947,7 @@
       <w:r>
         <w:t>odelForm</w:t>
       </w:r>
+      <w:proofErr w:type="spellEnd"/>
       <w:r>
         <w:rPr>
           <w:rFonts w:hint="eastAsia"/>
@@ -3319,7 +3985,21 @@
         <w:rPr>
           <w:rFonts w:hint="eastAsia"/>
         </w:rPr>
-        <w:t>에 있는 필드명이 되어야 한다.</w:t>
+        <w:t xml:space="preserve">에 있는 </w:t>
+      </w:r>
+      <w:proofErr w:type="spellStart"/>
+      <w:r>
+        <w:rPr>
+          <w:rFonts w:hint="eastAsia"/>
+        </w:rPr>
+        <w:t>필드명이</w:t>
+      </w:r>
+      <w:proofErr w:type="spellEnd"/>
+      <w:r>
+        <w:rPr>
+          <w:rFonts w:hint="eastAsia"/>
+        </w:rPr>
+        <w:t xml:space="preserve"> 되어야 한다.</w:t>
       </w:r>
     </w:p>
     <w:p/>
@@ -3367,6 +4047,7 @@
           <w:szCs w:val="21"/>
         </w:rPr>
       </w:pPr>
+      <w:proofErr w:type="gramStart"/>
       <w:r>
         <w:rPr>
           <w:rFonts w:ascii="Consolas" w:eastAsia="굴림" w:hAnsi="Consolas" w:cs="굴림"/>
@@ -3377,15 +4058,38 @@
         </w:rPr>
         <w:t>from</w:t>
       </w:r>
-      <w:r>
-        <w:rPr>
-          <w:rFonts w:ascii="Consolas" w:eastAsia="굴림" w:hAnsi="Consolas" w:cs="굴림"/>
-          <w:color w:val="D4D4D4"/>
-          <w:kern w:val="0"/>
-          <w:sz w:val="21"/>
-          <w:szCs w:val="21"/>
-        </w:rPr>
-        <w:t> django.shortcuts </w:t>
+      <w:proofErr w:type="gramEnd"/>
+      <w:r>
+        <w:rPr>
+          <w:rFonts w:ascii="Consolas" w:eastAsia="굴림" w:hAnsi="Consolas" w:cs="굴림"/>
+          <w:color w:val="D4D4D4"/>
+          <w:kern w:val="0"/>
+          <w:sz w:val="21"/>
+          <w:szCs w:val="21"/>
+        </w:rPr>
+        <w:t> </w:t>
+      </w:r>
+      <w:proofErr w:type="spellStart"/>
+      <w:r>
+        <w:rPr>
+          <w:rFonts w:ascii="Consolas" w:eastAsia="굴림" w:hAnsi="Consolas" w:cs="굴림"/>
+          <w:color w:val="D4D4D4"/>
+          <w:kern w:val="0"/>
+          <w:sz w:val="21"/>
+          <w:szCs w:val="21"/>
+        </w:rPr>
+        <w:t>django.shortcuts</w:t>
+      </w:r>
+      <w:proofErr w:type="spellEnd"/>
+      <w:r>
+        <w:rPr>
+          <w:rFonts w:ascii="Consolas" w:eastAsia="굴림" w:hAnsi="Consolas" w:cs="굴림"/>
+          <w:color w:val="D4D4D4"/>
+          <w:kern w:val="0"/>
+          <w:sz w:val="21"/>
+          <w:szCs w:val="21"/>
+        </w:rPr>
+        <w:t> </w:t>
       </w:r>
       <w:r>
         <w:rPr>
@@ -3425,6 +4129,7 @@
           <w:szCs w:val="21"/>
         </w:rPr>
       </w:pPr>
+      <w:proofErr w:type="gramStart"/>
       <w:r>
         <w:rPr>
           <w:rFonts w:ascii="Consolas" w:eastAsia="굴림" w:hAnsi="Consolas" w:cs="굴림"/>
@@ -3435,15 +4140,38 @@
         </w:rPr>
         <w:t>from</w:t>
       </w:r>
-      <w:r>
-        <w:rPr>
-          <w:rFonts w:ascii="Consolas" w:eastAsia="굴림" w:hAnsi="Consolas" w:cs="굴림"/>
-          <w:color w:val="D4D4D4"/>
-          <w:kern w:val="0"/>
-          <w:sz w:val="21"/>
-          <w:szCs w:val="21"/>
-        </w:rPr>
-        <w:t> community.forms </w:t>
+      <w:proofErr w:type="gramEnd"/>
+      <w:r>
+        <w:rPr>
+          <w:rFonts w:ascii="Consolas" w:eastAsia="굴림" w:hAnsi="Consolas" w:cs="굴림"/>
+          <w:color w:val="D4D4D4"/>
+          <w:kern w:val="0"/>
+          <w:sz w:val="21"/>
+          <w:szCs w:val="21"/>
+        </w:rPr>
+        <w:t> </w:t>
+      </w:r>
+      <w:proofErr w:type="spellStart"/>
+      <w:r>
+        <w:rPr>
+          <w:rFonts w:ascii="Consolas" w:eastAsia="굴림" w:hAnsi="Consolas" w:cs="굴림"/>
+          <w:color w:val="D4D4D4"/>
+          <w:kern w:val="0"/>
+          <w:sz w:val="21"/>
+          <w:szCs w:val="21"/>
+        </w:rPr>
+        <w:t>community.forms</w:t>
+      </w:r>
+      <w:proofErr w:type="spellEnd"/>
+      <w:r>
+        <w:rPr>
+          <w:rFonts w:ascii="Consolas" w:eastAsia="굴림" w:hAnsi="Consolas" w:cs="굴림"/>
+          <w:color w:val="D4D4D4"/>
+          <w:kern w:val="0"/>
+          <w:sz w:val="21"/>
+          <w:szCs w:val="21"/>
+        </w:rPr>
+        <w:t> </w:t>
       </w:r>
       <w:r>
         <w:rPr>
@@ -3735,6 +4463,8 @@
           <w:szCs w:val="21"/>
         </w:rPr>
       </w:pPr>
+      <w:proofErr w:type="spellStart"/>
+      <w:proofErr w:type="gramStart"/>
       <w:r>
         <w:rPr>
           <w:rFonts w:ascii="Consolas" w:eastAsia="굴림" w:hAnsi="Consolas" w:cs="굴림"/>
@@ -3745,6 +4475,8 @@
         </w:rPr>
         <w:t>def</w:t>
       </w:r>
+      <w:proofErr w:type="spellEnd"/>
+      <w:proofErr w:type="gramEnd"/>
       <w:r>
         <w:rPr>
           <w:rFonts w:ascii="Consolas" w:eastAsia="굴림" w:hAnsi="Consolas" w:cs="굴림"/>
@@ -3821,7 +4553,29 @@
           <w:sz w:val="21"/>
           <w:szCs w:val="21"/>
         </w:rPr>
-        <w:t>    form = Form()</w:t>
+        <w:t>    </w:t>
+      </w:r>
+      <w:proofErr w:type="gramStart"/>
+      <w:r>
+        <w:rPr>
+          <w:rFonts w:ascii="Consolas" w:eastAsia="굴림" w:hAnsi="Consolas" w:cs="굴림"/>
+          <w:color w:val="D4D4D4"/>
+          <w:kern w:val="0"/>
+          <w:sz w:val="21"/>
+          <w:szCs w:val="21"/>
+        </w:rPr>
+        <w:t>form</w:t>
+      </w:r>
+      <w:proofErr w:type="gramEnd"/>
+      <w:r>
+        <w:rPr>
+          <w:rFonts w:ascii="Consolas" w:eastAsia="굴림" w:hAnsi="Consolas" w:cs="굴림"/>
+          <w:color w:val="D4D4D4"/>
+          <w:kern w:val="0"/>
+          <w:sz w:val="21"/>
+          <w:szCs w:val="21"/>
+        </w:rPr>
+        <w:t> = Form()</w:t>
       </w:r>
     </w:p>
     <w:p>
@@ -3851,6 +4605,7 @@
         </w:rPr>
         <w:t>    </w:t>
       </w:r>
+      <w:proofErr w:type="gramStart"/>
       <w:r>
         <w:rPr>
           <w:rFonts w:ascii="Consolas" w:eastAsia="굴림" w:hAnsi="Consolas" w:cs="굴림"/>
@@ -3861,6 +4616,7 @@
         </w:rPr>
         <w:t>return</w:t>
       </w:r>
+      <w:proofErr w:type="gramEnd"/>
       <w:r>
         <w:rPr>
           <w:rFonts w:ascii="Consolas" w:eastAsia="굴림" w:hAnsi="Consolas" w:cs="굴림"/>
@@ -3899,20 +4655,43 @@
           <w:sz w:val="21"/>
           <w:szCs w:val="21"/>
         </w:rPr>
-        <w:t>'form'</w:t>
-      </w:r>
-      <w:r>
-        <w:rPr>
-          <w:rFonts w:ascii="Consolas" w:eastAsia="굴림" w:hAnsi="Consolas" w:cs="굴림"/>
-          <w:color w:val="D4D4D4"/>
-          <w:kern w:val="0"/>
-          <w:sz w:val="21"/>
-          <w:szCs w:val="21"/>
-        </w:rPr>
-        <w:t>:form})</w:t>
-      </w:r>
-    </w:p>
-    <w:p>
+        <w:t>'</w:t>
+      </w:r>
+      <w:proofErr w:type="spellStart"/>
+      <w:r>
+        <w:rPr>
+          <w:rFonts w:ascii="Consolas" w:eastAsia="굴림" w:hAnsi="Consolas" w:cs="굴림"/>
+          <w:color w:val="CE9178"/>
+          <w:kern w:val="0"/>
+          <w:sz w:val="21"/>
+          <w:szCs w:val="21"/>
+        </w:rPr>
+        <w:t>form'</w:t>
+      </w:r>
+      <w:r>
+        <w:rPr>
+          <w:rFonts w:ascii="Consolas" w:eastAsia="굴림" w:hAnsi="Consolas" w:cs="굴림"/>
+          <w:color w:val="D4D4D4"/>
+          <w:kern w:val="0"/>
+          <w:sz w:val="21"/>
+          <w:szCs w:val="21"/>
+        </w:rPr>
+        <w:t>:form</w:t>
+      </w:r>
+      <w:proofErr w:type="spellEnd"/>
+      <w:r>
+        <w:rPr>
+          <w:rFonts w:ascii="Consolas" w:eastAsia="굴림" w:hAnsi="Consolas" w:cs="굴림"/>
+          <w:color w:val="D4D4D4"/>
+          <w:kern w:val="0"/>
+          <w:sz w:val="21"/>
+          <w:szCs w:val="21"/>
+        </w:rPr>
+        <w:t>})</w:t>
+      </w:r>
+    </w:p>
+    <w:p>
+      <w:proofErr w:type="spellStart"/>
       <w:r>
         <w:rPr>
           <w:rFonts w:hint="eastAsia"/>
@@ -3920,7 +4699,11 @@
         <w:t>c</w:t>
       </w:r>
       <w:r>
-        <w:t xml:space="preserve">ommunity.forms </w:t>
+        <w:t>ommunity.forms</w:t>
+      </w:r>
+      <w:proofErr w:type="spellEnd"/>
+      <w:r>
+        <w:t xml:space="preserve"> </w:t>
       </w:r>
       <w:r>
         <w:rPr>
@@ -4041,6 +4824,7 @@
           <w:szCs w:val="21"/>
         </w:rPr>
       </w:pPr>
+      <w:proofErr w:type="gramStart"/>
       <w:r>
         <w:rPr>
           <w:rFonts w:ascii="Consolas" w:eastAsia="굴림" w:hAnsi="Consolas" w:cs="굴림"/>
@@ -4059,7 +4843,18 @@
           <w:sz w:val="21"/>
           <w:szCs w:val="21"/>
         </w:rPr>
-        <w:t>DOCTYPE html</w:t>
+        <w:t>DOCTYPE</w:t>
+      </w:r>
+      <w:proofErr w:type="gramEnd"/>
+      <w:r>
+        <w:rPr>
+          <w:rFonts w:ascii="Consolas" w:eastAsia="굴림" w:hAnsi="Consolas" w:cs="굴림"/>
+          <w:color w:val="D4D4D4"/>
+          <w:kern w:val="0"/>
+          <w:sz w:val="21"/>
+          <w:szCs w:val="21"/>
+        </w:rPr>
+        <w:t> html</w:t>
       </w:r>
       <w:r>
         <w:rPr>
@@ -4119,6 +4914,8 @@
         </w:rPr>
         <w:t> </w:t>
       </w:r>
+      <w:proofErr w:type="spellStart"/>
+      <w:proofErr w:type="gramStart"/>
       <w:r>
         <w:rPr>
           <w:rFonts w:ascii="Consolas" w:eastAsia="굴림" w:hAnsi="Consolas" w:cs="굴림"/>
@@ -4129,6 +4926,8 @@
         </w:rPr>
         <w:t>lang</w:t>
       </w:r>
+      <w:proofErr w:type="spellEnd"/>
+      <w:proofErr w:type="gramEnd"/>
       <w:r>
         <w:rPr>
           <w:rFonts w:ascii="Consolas" w:eastAsia="굴림" w:hAnsi="Consolas" w:cs="굴림"/>
@@ -4147,7 +4946,29 @@
           <w:sz w:val="21"/>
           <w:szCs w:val="21"/>
         </w:rPr>
-        <w:t>"en"</w:t>
+        <w:t>"</w:t>
+      </w:r>
+      <w:proofErr w:type="spellStart"/>
+      <w:r>
+        <w:rPr>
+          <w:rFonts w:ascii="Consolas" w:eastAsia="굴림" w:hAnsi="Consolas" w:cs="굴림"/>
+          <w:color w:val="CE9178"/>
+          <w:kern w:val="0"/>
+          <w:sz w:val="21"/>
+          <w:szCs w:val="21"/>
+        </w:rPr>
+        <w:t>en</w:t>
+      </w:r>
+      <w:proofErr w:type="spellEnd"/>
+      <w:r>
+        <w:rPr>
+          <w:rFonts w:ascii="Consolas" w:eastAsia="굴림" w:hAnsi="Consolas" w:cs="굴림"/>
+          <w:color w:val="CE9178"/>
+          <w:kern w:val="0"/>
+          <w:sz w:val="21"/>
+          <w:szCs w:val="21"/>
+        </w:rPr>
+        <w:t>"</w:t>
       </w:r>
       <w:r>
         <w:rPr>
@@ -4187,6 +5008,7 @@
         </w:rPr>
         <w:t>&lt;</w:t>
       </w:r>
+      <w:proofErr w:type="gramStart"/>
       <w:r>
         <w:rPr>
           <w:rFonts w:ascii="Consolas" w:eastAsia="굴림" w:hAnsi="Consolas" w:cs="굴림"/>
@@ -4197,6 +5019,7 @@
         </w:rPr>
         <w:t>head</w:t>
       </w:r>
+      <w:proofErr w:type="gramEnd"/>
       <w:r>
         <w:rPr>
           <w:rFonts w:ascii="Consolas" w:eastAsia="굴림" w:hAnsi="Consolas" w:cs="굴림"/>
@@ -4245,6 +5068,7 @@
         </w:rPr>
         <w:t>&lt;</w:t>
       </w:r>
+      <w:proofErr w:type="gramStart"/>
       <w:r>
         <w:rPr>
           <w:rFonts w:ascii="Consolas" w:eastAsia="굴림" w:hAnsi="Consolas" w:cs="굴림"/>
@@ -4255,6 +5079,7 @@
         </w:rPr>
         <w:t>meta</w:t>
       </w:r>
+      <w:proofErr w:type="gramEnd"/>
       <w:r>
         <w:rPr>
           <w:rFonts w:ascii="Consolas" w:eastAsia="굴림" w:hAnsi="Consolas" w:cs="굴림"/>
@@ -4343,6 +5168,7 @@
         </w:rPr>
         <w:t>&lt;</w:t>
       </w:r>
+      <w:proofErr w:type="gramStart"/>
       <w:r>
         <w:rPr>
           <w:rFonts w:ascii="Consolas" w:eastAsia="굴림" w:hAnsi="Consolas" w:cs="굴림"/>
@@ -4363,6 +5189,7 @@
         </w:rPr>
         <w:t>&gt;</w:t>
       </w:r>
+      <w:proofErr w:type="gramEnd"/>
       <w:r>
         <w:rPr>
           <w:rFonts w:ascii="Consolas" w:eastAsia="굴림" w:hAnsi="Consolas" w:cs="굴림"/>
@@ -4479,6 +5306,7 @@
         </w:rPr>
         <w:t>&lt;</w:t>
       </w:r>
+      <w:proofErr w:type="gramStart"/>
       <w:r>
         <w:rPr>
           <w:rFonts w:ascii="Consolas" w:eastAsia="굴림" w:hAnsi="Consolas" w:cs="굴림"/>
@@ -4489,6 +5317,7 @@
         </w:rPr>
         <w:t>body</w:t>
       </w:r>
+      <w:proofErr w:type="gramEnd"/>
       <w:r>
         <w:rPr>
           <w:rFonts w:ascii="Consolas" w:eastAsia="굴림" w:hAnsi="Consolas" w:cs="굴림"/>
@@ -4525,8 +5354,42 @@
           <w:sz w:val="21"/>
           <w:szCs w:val="21"/>
         </w:rPr>
-        <w:t> hello django</w:t>
-      </w:r>
+        <w:t> </w:t>
+      </w:r>
+      <w:proofErr w:type="gramStart"/>
+      <w:r>
+        <w:rPr>
+          <w:rFonts w:ascii="Consolas" w:eastAsia="굴림" w:hAnsi="Consolas" w:cs="굴림"/>
+          <w:color w:val="D4D4D4"/>
+          <w:kern w:val="0"/>
+          <w:sz w:val="21"/>
+          <w:szCs w:val="21"/>
+        </w:rPr>
+        <w:t>hello</w:t>
+      </w:r>
+      <w:proofErr w:type="gramEnd"/>
+      <w:r>
+        <w:rPr>
+          <w:rFonts w:ascii="Consolas" w:eastAsia="굴림" w:hAnsi="Consolas" w:cs="굴림"/>
+          <w:color w:val="D4D4D4"/>
+          <w:kern w:val="0"/>
+          <w:sz w:val="21"/>
+          <w:szCs w:val="21"/>
+        </w:rPr>
+        <w:t> </w:t>
+      </w:r>
+      <w:proofErr w:type="spellStart"/>
+      <w:r>
+        <w:rPr>
+          <w:rFonts w:ascii="Consolas" w:eastAsia="굴림" w:hAnsi="Consolas" w:cs="굴림"/>
+          <w:color w:val="D4D4D4"/>
+          <w:kern w:val="0"/>
+          <w:sz w:val="21"/>
+          <w:szCs w:val="21"/>
+        </w:rPr>
+        <w:t>django</w:t>
+      </w:r>
+      <w:proofErr w:type="spellEnd"/>
     </w:p>
     <w:p>
       <w:pPr>
@@ -4729,7 +5592,51 @@
           <w:sz w:val="21"/>
           <w:szCs w:val="21"/>
         </w:rPr>
-        <w:t>            {{ form.as_p}}</w:t>
+        <w:t>            {</w:t>
+      </w:r>
+      <w:proofErr w:type="gramStart"/>
+      <w:r>
+        <w:rPr>
+          <w:rFonts w:ascii="Consolas" w:eastAsia="굴림" w:hAnsi="Consolas" w:cs="굴림"/>
+          <w:color w:val="6A9955"/>
+          <w:kern w:val="0"/>
+          <w:sz w:val="21"/>
+          <w:szCs w:val="21"/>
+        </w:rPr>
+        <w:t>{ </w:t>
+      </w:r>
+      <w:proofErr w:type="spellStart"/>
+      <w:r>
+        <w:rPr>
+          <w:rFonts w:ascii="Consolas" w:eastAsia="굴림" w:hAnsi="Consolas" w:cs="굴림"/>
+          <w:color w:val="6A9955"/>
+          <w:kern w:val="0"/>
+          <w:sz w:val="21"/>
+          <w:szCs w:val="21"/>
+        </w:rPr>
+        <w:t>form.as</w:t>
+      </w:r>
+      <w:proofErr w:type="gramEnd"/>
+      <w:r>
+        <w:rPr>
+          <w:rFonts w:ascii="Consolas" w:eastAsia="굴림" w:hAnsi="Consolas" w:cs="굴림"/>
+          <w:color w:val="6A9955"/>
+          <w:kern w:val="0"/>
+          <w:sz w:val="21"/>
+          <w:szCs w:val="21"/>
+        </w:rPr>
+        <w:t>_p</w:t>
+      </w:r>
+      <w:proofErr w:type="spellEnd"/>
+      <w:r>
+        <w:rPr>
+          <w:rFonts w:ascii="Consolas" w:eastAsia="굴림" w:hAnsi="Consolas" w:cs="굴림"/>
+          <w:color w:val="6A9955"/>
+          <w:kern w:val="0"/>
+          <w:sz w:val="21"/>
+          <w:szCs w:val="21"/>
+        </w:rPr>
+        <w:t>}}</w:t>
       </w:r>
     </w:p>
     <w:p>
@@ -4757,7 +5664,51 @@
           <w:sz w:val="21"/>
           <w:szCs w:val="21"/>
         </w:rPr>
-        <w:t>            {{ form.as_ul}}</w:t>
+        <w:t>            {</w:t>
+      </w:r>
+      <w:proofErr w:type="gramStart"/>
+      <w:r>
+        <w:rPr>
+          <w:rFonts w:ascii="Consolas" w:eastAsia="굴림" w:hAnsi="Consolas" w:cs="굴림"/>
+          <w:color w:val="6A9955"/>
+          <w:kern w:val="0"/>
+          <w:sz w:val="21"/>
+          <w:szCs w:val="21"/>
+        </w:rPr>
+        <w:t>{ </w:t>
+      </w:r>
+      <w:proofErr w:type="spellStart"/>
+      <w:r>
+        <w:rPr>
+          <w:rFonts w:ascii="Consolas" w:eastAsia="굴림" w:hAnsi="Consolas" w:cs="굴림"/>
+          <w:color w:val="6A9955"/>
+          <w:kern w:val="0"/>
+          <w:sz w:val="21"/>
+          <w:szCs w:val="21"/>
+        </w:rPr>
+        <w:t>form.as</w:t>
+      </w:r>
+      <w:proofErr w:type="gramEnd"/>
+      <w:r>
+        <w:rPr>
+          <w:rFonts w:ascii="Consolas" w:eastAsia="굴림" w:hAnsi="Consolas" w:cs="굴림"/>
+          <w:color w:val="6A9955"/>
+          <w:kern w:val="0"/>
+          <w:sz w:val="21"/>
+          <w:szCs w:val="21"/>
+        </w:rPr>
+        <w:t>_ul</w:t>
+      </w:r>
+      <w:proofErr w:type="spellEnd"/>
+      <w:r>
+        <w:rPr>
+          <w:rFonts w:ascii="Consolas" w:eastAsia="굴림" w:hAnsi="Consolas" w:cs="굴림"/>
+          <w:color w:val="6A9955"/>
+          <w:kern w:val="0"/>
+          <w:sz w:val="21"/>
+          <w:szCs w:val="21"/>
+        </w:rPr>
+        <w:t>}}</w:t>
       </w:r>
     </w:p>
     <w:p>
@@ -4785,7 +5736,51 @@
           <w:sz w:val="21"/>
           <w:szCs w:val="21"/>
         </w:rPr>
-        <w:t>            {{ form.as_table}}</w:t>
+        <w:t>            {</w:t>
+      </w:r>
+      <w:proofErr w:type="gramStart"/>
+      <w:r>
+        <w:rPr>
+          <w:rFonts w:ascii="Consolas" w:eastAsia="굴림" w:hAnsi="Consolas" w:cs="굴림"/>
+          <w:color w:val="6A9955"/>
+          <w:kern w:val="0"/>
+          <w:sz w:val="21"/>
+          <w:szCs w:val="21"/>
+        </w:rPr>
+        <w:t>{ </w:t>
+      </w:r>
+      <w:proofErr w:type="spellStart"/>
+      <w:r>
+        <w:rPr>
+          <w:rFonts w:ascii="Consolas" w:eastAsia="굴림" w:hAnsi="Consolas" w:cs="굴림"/>
+          <w:color w:val="6A9955"/>
+          <w:kern w:val="0"/>
+          <w:sz w:val="21"/>
+          <w:szCs w:val="21"/>
+        </w:rPr>
+        <w:t>form.as</w:t>
+      </w:r>
+      <w:proofErr w:type="gramEnd"/>
+      <w:r>
+        <w:rPr>
+          <w:rFonts w:ascii="Consolas" w:eastAsia="굴림" w:hAnsi="Consolas" w:cs="굴림"/>
+          <w:color w:val="6A9955"/>
+          <w:kern w:val="0"/>
+          <w:sz w:val="21"/>
+          <w:szCs w:val="21"/>
+        </w:rPr>
+        <w:t>_table</w:t>
+      </w:r>
+      <w:proofErr w:type="spellEnd"/>
+      <w:r>
+        <w:rPr>
+          <w:rFonts w:ascii="Consolas" w:eastAsia="굴림" w:hAnsi="Consolas" w:cs="굴림"/>
+          <w:color w:val="6A9955"/>
+          <w:kern w:val="0"/>
+          <w:sz w:val="21"/>
+          <w:szCs w:val="21"/>
+        </w:rPr>
+        <w:t>}}</w:t>
       </w:r>
     </w:p>
     <w:p>
@@ -4814,7 +5809,29 @@
           <w:szCs w:val="21"/>
         </w:rPr>
         <w:lastRenderedPageBreak/>
-        <w:t>        {% endcomment %}</w:t>
+        <w:t>        {% </w:t>
+      </w:r>
+      <w:proofErr w:type="spellStart"/>
+      <w:r>
+        <w:rPr>
+          <w:rFonts w:ascii="Consolas" w:eastAsia="굴림" w:hAnsi="Consolas" w:cs="굴림"/>
+          <w:color w:val="6A9955"/>
+          <w:kern w:val="0"/>
+          <w:sz w:val="21"/>
+          <w:szCs w:val="21"/>
+        </w:rPr>
+        <w:t>endcomment</w:t>
+      </w:r>
+      <w:proofErr w:type="spellEnd"/>
+      <w:r>
+        <w:rPr>
+          <w:rFonts w:ascii="Consolas" w:eastAsia="굴림" w:hAnsi="Consolas" w:cs="굴림"/>
+          <w:color w:val="6A9955"/>
+          <w:kern w:val="0"/>
+          <w:sz w:val="21"/>
+          <w:szCs w:val="21"/>
+        </w:rPr>
+        <w:t> %}</w:t>
       </w:r>
     </w:p>
     <w:p>
@@ -4852,8 +5869,20 @@
           <w:sz w:val="21"/>
           <w:szCs w:val="21"/>
         </w:rPr>
-        <w:t>{{ </w:t>
-      </w:r>
+        <w:t>{</w:t>
+      </w:r>
+      <w:proofErr w:type="gramStart"/>
+      <w:r>
+        <w:rPr>
+          <w:rFonts w:ascii="Consolas" w:eastAsia="굴림" w:hAnsi="Consolas" w:cs="굴림"/>
+          <w:color w:val="569CD6"/>
+          <w:kern w:val="0"/>
+          <w:sz w:val="21"/>
+          <w:szCs w:val="21"/>
+        </w:rPr>
+        <w:t>{ </w:t>
+      </w:r>
+      <w:proofErr w:type="spellStart"/>
       <w:r>
         <w:rPr>
           <w:rFonts w:ascii="Consolas" w:eastAsia="굴림" w:hAnsi="Consolas" w:cs="굴림"/>
@@ -4882,8 +5911,20 @@
           <w:sz w:val="21"/>
           <w:szCs w:val="21"/>
         </w:rPr>
-        <w:t>as_p</w:t>
-      </w:r>
+        <w:t>as</w:t>
+      </w:r>
+      <w:proofErr w:type="gramEnd"/>
+      <w:r>
+        <w:rPr>
+          <w:rFonts w:ascii="Consolas" w:eastAsia="굴림" w:hAnsi="Consolas" w:cs="굴림"/>
+          <w:color w:val="CE9178"/>
+          <w:kern w:val="0"/>
+          <w:sz w:val="21"/>
+          <w:szCs w:val="21"/>
+        </w:rPr>
+        <w:t>_p</w:t>
+      </w:r>
+      <w:proofErr w:type="spellEnd"/>
       <w:r>
         <w:rPr>
           <w:rFonts w:ascii="Consolas" w:eastAsia="굴림" w:hAnsi="Consolas" w:cs="굴림"/>
@@ -5075,6 +6116,7 @@
       <w:r>
         <w:t>{{</w:t>
       </w:r>
+      <w:proofErr w:type="spellStart"/>
       <w:r>
         <w:rPr>
           <w:rFonts w:hint="eastAsia"/>
@@ -5082,7 +6124,11 @@
         <w:t>f</w:t>
       </w:r>
       <w:r>
-        <w:t xml:space="preserve">orm.as_p}} </w:t>
+        <w:t>orm.as_p</w:t>
+      </w:r>
+      <w:proofErr w:type="spellEnd"/>
+      <w:r>
+        <w:t xml:space="preserve">}} </w:t>
       </w:r>
       <w:r>
         <w:rPr>
@@ -5219,6 +6265,8 @@
           <w:szCs w:val="21"/>
         </w:rPr>
       </w:pPr>
+      <w:proofErr w:type="spellStart"/>
+      <w:proofErr w:type="gramStart"/>
       <w:r>
         <w:rPr>
           <w:rFonts w:ascii="Consolas" w:eastAsia="굴림" w:hAnsi="Consolas" w:cs="굴림"/>
@@ -5229,6 +6277,8 @@
         </w:rPr>
         <w:t>def</w:t>
       </w:r>
+      <w:proofErr w:type="spellEnd"/>
+      <w:proofErr w:type="gramEnd"/>
       <w:r>
         <w:rPr>
           <w:rFonts w:ascii="Consolas" w:eastAsia="굴림" w:hAnsi="Consolas" w:cs="굴림"/>
@@ -5307,6 +6357,7 @@
         </w:rPr>
         <w:t>    </w:t>
       </w:r>
+      <w:proofErr w:type="gramStart"/>
       <w:r>
         <w:rPr>
           <w:rFonts w:ascii="Consolas" w:eastAsia="굴림" w:hAnsi="Consolas" w:cs="굴림"/>
@@ -5317,15 +6368,38 @@
         </w:rPr>
         <w:t>if</w:t>
       </w:r>
-      <w:r>
-        <w:rPr>
-          <w:rFonts w:ascii="Consolas" w:eastAsia="굴림" w:hAnsi="Consolas" w:cs="굴림"/>
-          <w:color w:val="D4D4D4"/>
-          <w:kern w:val="0"/>
-          <w:sz w:val="21"/>
-          <w:szCs w:val="21"/>
-        </w:rPr>
-        <w:t> request.method == </w:t>
+      <w:proofErr w:type="gramEnd"/>
+      <w:r>
+        <w:rPr>
+          <w:rFonts w:ascii="Consolas" w:eastAsia="굴림" w:hAnsi="Consolas" w:cs="굴림"/>
+          <w:color w:val="D4D4D4"/>
+          <w:kern w:val="0"/>
+          <w:sz w:val="21"/>
+          <w:szCs w:val="21"/>
+        </w:rPr>
+        <w:t> </w:t>
+      </w:r>
+      <w:proofErr w:type="spellStart"/>
+      <w:r>
+        <w:rPr>
+          <w:rFonts w:ascii="Consolas" w:eastAsia="굴림" w:hAnsi="Consolas" w:cs="굴림"/>
+          <w:color w:val="D4D4D4"/>
+          <w:kern w:val="0"/>
+          <w:sz w:val="21"/>
+          <w:szCs w:val="21"/>
+        </w:rPr>
+        <w:t>request.method</w:t>
+      </w:r>
+      <w:proofErr w:type="spellEnd"/>
+      <w:r>
+        <w:rPr>
+          <w:rFonts w:ascii="Consolas" w:eastAsia="굴림" w:hAnsi="Consolas" w:cs="굴림"/>
+          <w:color w:val="D4D4D4"/>
+          <w:kern w:val="0"/>
+          <w:sz w:val="21"/>
+          <w:szCs w:val="21"/>
+        </w:rPr>
+        <w:t> == </w:t>
       </w:r>
       <w:r>
         <w:rPr>
@@ -5373,7 +6447,51 @@
           <w:sz w:val="21"/>
           <w:szCs w:val="21"/>
         </w:rPr>
-        <w:t>        form = Form(request.POST)</w:t>
+        <w:t>        </w:t>
+      </w:r>
+      <w:proofErr w:type="gramStart"/>
+      <w:r>
+        <w:rPr>
+          <w:rFonts w:ascii="Consolas" w:eastAsia="굴림" w:hAnsi="Consolas" w:cs="굴림"/>
+          <w:color w:val="D4D4D4"/>
+          <w:kern w:val="0"/>
+          <w:sz w:val="21"/>
+          <w:szCs w:val="21"/>
+        </w:rPr>
+        <w:t>form</w:t>
+      </w:r>
+      <w:proofErr w:type="gramEnd"/>
+      <w:r>
+        <w:rPr>
+          <w:rFonts w:ascii="Consolas" w:eastAsia="굴림" w:hAnsi="Consolas" w:cs="굴림"/>
+          <w:color w:val="D4D4D4"/>
+          <w:kern w:val="0"/>
+          <w:sz w:val="21"/>
+          <w:szCs w:val="21"/>
+        </w:rPr>
+        <w:t> = Form(</w:t>
+      </w:r>
+      <w:proofErr w:type="spellStart"/>
+      <w:r>
+        <w:rPr>
+          <w:rFonts w:ascii="Consolas" w:eastAsia="굴림" w:hAnsi="Consolas" w:cs="굴림"/>
+          <w:color w:val="D4D4D4"/>
+          <w:kern w:val="0"/>
+          <w:sz w:val="21"/>
+          <w:szCs w:val="21"/>
+        </w:rPr>
+        <w:t>request.POST</w:t>
+      </w:r>
+      <w:proofErr w:type="spellEnd"/>
+      <w:r>
+        <w:rPr>
+          <w:rFonts w:ascii="Consolas" w:eastAsia="굴림" w:hAnsi="Consolas" w:cs="굴림"/>
+          <w:color w:val="D4D4D4"/>
+          <w:kern w:val="0"/>
+          <w:sz w:val="21"/>
+          <w:szCs w:val="21"/>
+        </w:rPr>
+        <w:t>)</w:t>
       </w:r>
     </w:p>
     <w:p>
@@ -5403,6 +6521,7 @@
         </w:rPr>
         <w:t>        </w:t>
       </w:r>
+      <w:proofErr w:type="gramStart"/>
       <w:r>
         <w:rPr>
           <w:rFonts w:ascii="Consolas" w:eastAsia="굴림" w:hAnsi="Consolas" w:cs="굴림"/>
@@ -5413,15 +6532,38 @@
         </w:rPr>
         <w:t>if</w:t>
       </w:r>
-      <w:r>
-        <w:rPr>
-          <w:rFonts w:ascii="Consolas" w:eastAsia="굴림" w:hAnsi="Consolas" w:cs="굴림"/>
-          <w:color w:val="D4D4D4"/>
-          <w:kern w:val="0"/>
-          <w:sz w:val="21"/>
-          <w:szCs w:val="21"/>
-        </w:rPr>
-        <w:t> form.is_valid():</w:t>
+      <w:proofErr w:type="gramEnd"/>
+      <w:r>
+        <w:rPr>
+          <w:rFonts w:ascii="Consolas" w:eastAsia="굴림" w:hAnsi="Consolas" w:cs="굴림"/>
+          <w:color w:val="D4D4D4"/>
+          <w:kern w:val="0"/>
+          <w:sz w:val="21"/>
+          <w:szCs w:val="21"/>
+        </w:rPr>
+        <w:t> </w:t>
+      </w:r>
+      <w:proofErr w:type="spellStart"/>
+      <w:r>
+        <w:rPr>
+          <w:rFonts w:ascii="Consolas" w:eastAsia="굴림" w:hAnsi="Consolas" w:cs="굴림"/>
+          <w:color w:val="D4D4D4"/>
+          <w:kern w:val="0"/>
+          <w:sz w:val="21"/>
+          <w:szCs w:val="21"/>
+        </w:rPr>
+        <w:t>form.is_valid</w:t>
+      </w:r>
+      <w:proofErr w:type="spellEnd"/>
+      <w:r>
+        <w:rPr>
+          <w:rFonts w:ascii="Consolas" w:eastAsia="굴림" w:hAnsi="Consolas" w:cs="굴림"/>
+          <w:color w:val="D4D4D4"/>
+          <w:kern w:val="0"/>
+          <w:sz w:val="21"/>
+          <w:szCs w:val="21"/>
+        </w:rPr>
+        <w:t>():</w:t>
       </w:r>
     </w:p>
     <w:p>
@@ -5449,8 +6591,32 @@
           <w:sz w:val="21"/>
           <w:szCs w:val="21"/>
         </w:rPr>
-        <w:t>            form.save()</w:t>
-      </w:r>
+        <w:t>            </w:t>
+      </w:r>
+      <w:proofErr w:type="spellStart"/>
+      <w:proofErr w:type="gramStart"/>
+      <w:r>
+        <w:rPr>
+          <w:rFonts w:ascii="Consolas" w:eastAsia="굴림" w:hAnsi="Consolas" w:cs="굴림"/>
+          <w:color w:val="D4D4D4"/>
+          <w:kern w:val="0"/>
+          <w:sz w:val="21"/>
+          <w:szCs w:val="21"/>
+        </w:rPr>
+        <w:t>form.save</w:t>
+      </w:r>
+      <w:proofErr w:type="spellEnd"/>
+      <w:r>
+        <w:rPr>
+          <w:rFonts w:ascii="Consolas" w:eastAsia="굴림" w:hAnsi="Consolas" w:cs="굴림"/>
+          <w:color w:val="D4D4D4"/>
+          <w:kern w:val="0"/>
+          <w:sz w:val="21"/>
+          <w:szCs w:val="21"/>
+        </w:rPr>
+        <w:t>()</w:t>
+      </w:r>
+      <w:proofErr w:type="gramEnd"/>
     </w:p>
     <w:p>
       <w:pPr>
@@ -5479,6 +6645,7 @@
         </w:rPr>
         <w:t>    </w:t>
       </w:r>
+      <w:proofErr w:type="gramStart"/>
       <w:r>
         <w:rPr>
           <w:rFonts w:ascii="Consolas" w:eastAsia="굴림" w:hAnsi="Consolas" w:cs="굴림"/>
@@ -5489,6 +6656,7 @@
         </w:rPr>
         <w:t>else</w:t>
       </w:r>
+      <w:proofErr w:type="gramEnd"/>
       <w:r>
         <w:rPr>
           <w:rFonts w:ascii="Consolas" w:eastAsia="굴림" w:hAnsi="Consolas" w:cs="굴림"/>
@@ -5525,7 +6693,29 @@
           <w:sz w:val="21"/>
           <w:szCs w:val="21"/>
         </w:rPr>
-        <w:t>        form = Form()</w:t>
+        <w:t>        </w:t>
+      </w:r>
+      <w:proofErr w:type="gramStart"/>
+      <w:r>
+        <w:rPr>
+          <w:rFonts w:ascii="Consolas" w:eastAsia="굴림" w:hAnsi="Consolas" w:cs="굴림"/>
+          <w:color w:val="D4D4D4"/>
+          <w:kern w:val="0"/>
+          <w:sz w:val="21"/>
+          <w:szCs w:val="21"/>
+        </w:rPr>
+        <w:t>form</w:t>
+      </w:r>
+      <w:proofErr w:type="gramEnd"/>
+      <w:r>
+        <w:rPr>
+          <w:rFonts w:ascii="Consolas" w:eastAsia="굴림" w:hAnsi="Consolas" w:cs="굴림"/>
+          <w:color w:val="D4D4D4"/>
+          <w:kern w:val="0"/>
+          <w:sz w:val="21"/>
+          <w:szCs w:val="21"/>
+        </w:rPr>
+        <w:t> = Form()</w:t>
       </w:r>
     </w:p>
     <w:p>
@@ -5555,6 +6745,7 @@
         </w:rPr>
         <w:t>    </w:t>
       </w:r>
+      <w:proofErr w:type="gramStart"/>
       <w:r>
         <w:rPr>
           <w:rFonts w:ascii="Consolas" w:eastAsia="굴림" w:hAnsi="Consolas" w:cs="굴림"/>
@@ -5565,6 +6756,7 @@
         </w:rPr>
         <w:t>return</w:t>
       </w:r>
+      <w:proofErr w:type="gramEnd"/>
       <w:r>
         <w:rPr>
           <w:rFonts w:ascii="Consolas" w:eastAsia="굴림" w:hAnsi="Consolas" w:cs="굴림"/>
@@ -5603,25 +6795,69 @@
           <w:sz w:val="21"/>
           <w:szCs w:val="21"/>
         </w:rPr>
-        <w:t>'form'</w:t>
-      </w:r>
-      <w:r>
-        <w:rPr>
-          <w:rFonts w:ascii="Consolas" w:eastAsia="굴림" w:hAnsi="Consolas" w:cs="굴림"/>
-          <w:color w:val="D4D4D4"/>
-          <w:kern w:val="0"/>
-          <w:sz w:val="21"/>
-          <w:szCs w:val="21"/>
-        </w:rPr>
-        <w:t>:form})</w:t>
-      </w:r>
-    </w:p>
-    <w:p>
-      <w:r>
-        <w:rPr>
-          <w:rFonts w:hint="eastAsia"/>
-        </w:rPr>
-        <w:t xml:space="preserve">위 부분 처럼 </w:t>
+        <w:t>'</w:t>
+      </w:r>
+      <w:proofErr w:type="spellStart"/>
+      <w:r>
+        <w:rPr>
+          <w:rFonts w:ascii="Consolas" w:eastAsia="굴림" w:hAnsi="Consolas" w:cs="굴림"/>
+          <w:color w:val="CE9178"/>
+          <w:kern w:val="0"/>
+          <w:sz w:val="21"/>
+          <w:szCs w:val="21"/>
+        </w:rPr>
+        <w:t>form'</w:t>
+      </w:r>
+      <w:r>
+        <w:rPr>
+          <w:rFonts w:ascii="Consolas" w:eastAsia="굴림" w:hAnsi="Consolas" w:cs="굴림"/>
+          <w:color w:val="D4D4D4"/>
+          <w:kern w:val="0"/>
+          <w:sz w:val="21"/>
+          <w:szCs w:val="21"/>
+        </w:rPr>
+        <w:t>:form</w:t>
+      </w:r>
+      <w:proofErr w:type="spellEnd"/>
+      <w:r>
+        <w:rPr>
+          <w:rFonts w:ascii="Consolas" w:eastAsia="굴림" w:hAnsi="Consolas" w:cs="굴림"/>
+          <w:color w:val="D4D4D4"/>
+          <w:kern w:val="0"/>
+          <w:sz w:val="21"/>
+          <w:szCs w:val="21"/>
+        </w:rPr>
+        <w:t>})</w:t>
+      </w:r>
+    </w:p>
+    <w:p>
+      <w:r>
+        <w:rPr>
+          <w:rFonts w:hint="eastAsia"/>
+        </w:rPr>
+        <w:t xml:space="preserve">위 </w:t>
+      </w:r>
+      <w:proofErr w:type="gramStart"/>
+      <w:r>
+        <w:rPr>
+          <w:rFonts w:hint="eastAsia"/>
+        </w:rPr>
+        <w:t xml:space="preserve">부분 </w:t>
+      </w:r>
+      <w:proofErr w:type="spellStart"/>
+      <w:r>
+        <w:rPr>
+          <w:rFonts w:hint="eastAsia"/>
+        </w:rPr>
+        <w:t>처럼</w:t>
+      </w:r>
+      <w:proofErr w:type="spellEnd"/>
+      <w:proofErr w:type="gramEnd"/>
+      <w:r>
+        <w:rPr>
+          <w:rFonts w:hint="eastAsia"/>
+        </w:rPr>
+        <w:t xml:space="preserve"> </w:t>
       </w:r>
       <w:r>
         <w:t xml:space="preserve">if </w:t>
@@ -5659,8 +6895,13 @@
         </w:rPr>
         <w:t xml:space="preserve">이 유효하다면 </w:t>
       </w:r>
-      <w:r>
-        <w:t xml:space="preserve">form.save() </w:t>
+      <w:proofErr w:type="spellStart"/>
+      <w:r>
+        <w:t>form.save</w:t>
+      </w:r>
+      <w:proofErr w:type="spellEnd"/>
+      <w:r>
+        <w:t xml:space="preserve">() </w:t>
       </w:r>
       <w:r>
         <w:rPr>
@@ -5768,8 +7009,20 @@
           <w:sz w:val="21"/>
           <w:szCs w:val="21"/>
         </w:rPr>
-        <w:t>{{ </w:t>
-      </w:r>
+        <w:t>{</w:t>
+      </w:r>
+      <w:proofErr w:type="gramStart"/>
+      <w:r>
+        <w:rPr>
+          <w:rFonts w:ascii="Consolas" w:eastAsia="굴림" w:hAnsi="Consolas" w:cs="굴림"/>
+          <w:color w:val="569CD6"/>
+          <w:kern w:val="0"/>
+          <w:sz w:val="21"/>
+          <w:szCs w:val="21"/>
+        </w:rPr>
+        <w:t>{ </w:t>
+      </w:r>
+      <w:proofErr w:type="spellStart"/>
       <w:r>
         <w:rPr>
           <w:rFonts w:ascii="Consolas" w:eastAsia="굴림" w:hAnsi="Consolas" w:cs="굴림"/>
@@ -5798,8 +7051,20 @@
           <w:sz w:val="21"/>
           <w:szCs w:val="21"/>
         </w:rPr>
-        <w:t>as_p</w:t>
-      </w:r>
+        <w:t>as</w:t>
+      </w:r>
+      <w:proofErr w:type="gramEnd"/>
+      <w:r>
+        <w:rPr>
+          <w:rFonts w:ascii="Consolas" w:eastAsia="굴림" w:hAnsi="Consolas" w:cs="굴림"/>
+          <w:color w:val="CE9178"/>
+          <w:kern w:val="0"/>
+          <w:sz w:val="21"/>
+          <w:szCs w:val="21"/>
+        </w:rPr>
+        <w:t>_p</w:t>
+      </w:r>
+      <w:proofErr w:type="spellEnd"/>
       <w:r>
         <w:rPr>
           <w:rFonts w:ascii="Consolas" w:eastAsia="굴림" w:hAnsi="Consolas" w:cs="굴림"/>
@@ -5848,6 +7113,7 @@
         </w:rPr>
         <w:t>{% </w:t>
       </w:r>
+      <w:proofErr w:type="spellStart"/>
       <w:r>
         <w:rPr>
           <w:rFonts w:ascii="Consolas" w:eastAsia="굴림" w:hAnsi="Consolas" w:cs="굴림"/>
@@ -5858,6 +7124,7 @@
         </w:rPr>
         <w:t>csrf_token</w:t>
       </w:r>
+      <w:proofErr w:type="spellEnd"/>
       <w:r>
         <w:rPr>
           <w:rFonts w:ascii="Consolas" w:eastAsia="굴림" w:hAnsi="Consolas" w:cs="굴림"/>
@@ -5941,6 +7208,7 @@
         </w:rPr>
         <w:t>{% </w:t>
       </w:r>
+      <w:proofErr w:type="spellStart"/>
       <w:r>
         <w:rPr>
           <w:rFonts w:ascii="Consolas" w:eastAsia="굴림" w:hAnsi="Consolas" w:cs="굴림"/>
@@ -5951,6 +7219,7 @@
         </w:rPr>
         <w:t>csrf_token</w:t>
       </w:r>
+      <w:proofErr w:type="spellEnd"/>
       <w:r>
         <w:rPr>
           <w:rFonts w:ascii="Consolas" w:eastAsia="굴림" w:hAnsi="Consolas" w:cs="굴림"/>
@@ -5967,7 +7236,21 @@
         <w:rPr>
           <w:rFonts w:hint="eastAsia"/>
         </w:rPr>
-        <w:t>를 안넣었기 때문이다.</w:t>
+        <w:t xml:space="preserve">를 </w:t>
+      </w:r>
+      <w:proofErr w:type="spellStart"/>
+      <w:r>
+        <w:rPr>
+          <w:rFonts w:hint="eastAsia"/>
+        </w:rPr>
+        <w:t>안넣었기</w:t>
+      </w:r>
+      <w:proofErr w:type="spellEnd"/>
+      <w:r>
+        <w:rPr>
+          <w:rFonts w:hint="eastAsia"/>
+        </w:rPr>
+        <w:t xml:space="preserve"> 때문이다.</w:t>
       </w:r>
     </w:p>
     <w:p>
@@ -6031,7 +7314,15 @@
         <w:t>공격이란?</w:t>
       </w:r>
       <w:r>
-        <w:t xml:space="preserve"> Cross Stie Request Forgery</w:t>
+        <w:t xml:space="preserve"> Cross </w:t>
+      </w:r>
+      <w:proofErr w:type="spellStart"/>
+      <w:r>
+        <w:t>Stie</w:t>
+      </w:r>
+      <w:proofErr w:type="spellEnd"/>
+      <w:r>
+        <w:t xml:space="preserve"> Request Forgery</w:t>
       </w:r>
       <w:r>
         <w:rPr>
@@ -6092,9 +7383,11 @@
         </w:rPr>
         <w:t xml:space="preserve"> 에서 자동으로 </w:t>
       </w:r>
+      <w:proofErr w:type="spellStart"/>
       <w:r>
         <w:t>csrf_token</w:t>
       </w:r>
+      <w:proofErr w:type="spellEnd"/>
       <w:r>
         <w:rPr>
           <w:rFonts w:hint="eastAsia"/>
@@ -6128,9 +7421,11 @@
         </w:rPr>
         <w:t xml:space="preserve">의 </w:t>
       </w:r>
+      <w:proofErr w:type="spellStart"/>
       <w:r>
         <w:t>csrf_token</w:t>
       </w:r>
+      <w:proofErr w:type="spellEnd"/>
       <w:r>
         <w:rPr>
           <w:rFonts w:hint="eastAsia"/>
@@ -6168,6 +7463,7 @@
         </w:rPr>
         <w:t>{% </w:t>
       </w:r>
+      <w:proofErr w:type="spellStart"/>
       <w:r>
         <w:rPr>
           <w:rFonts w:ascii="Consolas" w:eastAsia="굴림" w:hAnsi="Consolas" w:cs="굴림"/>
@@ -6178,6 +7474,7 @@
         </w:rPr>
         <w:t>csrf_token</w:t>
       </w:r>
+      <w:proofErr w:type="spellEnd"/>
       <w:r>
         <w:rPr>
           <w:rFonts w:ascii="Consolas" w:eastAsia="굴림" w:hAnsi="Consolas" w:cs="굴림"/>
@@ -6263,6 +7560,7 @@
           <w:szCs w:val="21"/>
         </w:rPr>
       </w:pPr>
+      <w:proofErr w:type="gramStart"/>
       <w:r>
         <w:rPr>
           <w:rFonts w:ascii="Consolas" w:eastAsia="굴림" w:hAnsi="Consolas" w:cs="굴림"/>
@@ -6273,6 +7571,7 @@
         </w:rPr>
         <w:t>path(</w:t>
       </w:r>
+      <w:proofErr w:type="gramEnd"/>
       <w:r>
         <w:rPr>
           <w:rFonts w:ascii="Consolas" w:eastAsia="굴림" w:hAnsi="Consolas" w:cs="굴림"/>
@@ -6430,8 +7729,13 @@
         <w:t xml:space="preserve"> </w:t>
       </w:r>
       <w:r>
-        <w:t>list url</w:t>
-      </w:r>
+        <w:t xml:space="preserve">list </w:t>
+      </w:r>
+      <w:proofErr w:type="spellStart"/>
+      <w:r>
+        <w:t>url</w:t>
+      </w:r>
+      <w:proofErr w:type="spellEnd"/>
       <w:r>
         <w:rPr>
           <w:rFonts w:hint="eastAsia"/>
@@ -6456,6 +7760,8 @@
           <w:szCs w:val="21"/>
         </w:rPr>
       </w:pPr>
+      <w:proofErr w:type="spellStart"/>
+      <w:proofErr w:type="gramStart"/>
       <w:r>
         <w:rPr>
           <w:rFonts w:ascii="Consolas" w:eastAsia="굴림" w:hAnsi="Consolas" w:cs="굴림"/>
@@ -6466,6 +7772,8 @@
         </w:rPr>
         <w:t>def</w:t>
       </w:r>
+      <w:proofErr w:type="spellEnd"/>
+      <w:proofErr w:type="gramEnd"/>
       <w:r>
         <w:rPr>
           <w:rFonts w:ascii="Consolas" w:eastAsia="굴림" w:hAnsi="Consolas" w:cs="굴림"/>
@@ -6544,6 +7852,7 @@
         </w:rPr>
         <w:t>    </w:t>
       </w:r>
+      <w:proofErr w:type="gramStart"/>
       <w:r>
         <w:rPr>
           <w:rFonts w:ascii="Consolas" w:eastAsia="굴림" w:hAnsi="Consolas" w:cs="굴림"/>
@@ -6554,6 +7863,7 @@
         </w:rPr>
         <w:t>return</w:t>
       </w:r>
+      <w:proofErr w:type="gramEnd"/>
       <w:r>
         <w:rPr>
           <w:rFonts w:ascii="Consolas" w:eastAsia="굴림" w:hAnsi="Consolas" w:cs="굴림"/>
@@ -6691,6 +8001,8 @@
           <w:szCs w:val="21"/>
         </w:rPr>
       </w:pPr>
+      <w:proofErr w:type="spellStart"/>
+      <w:proofErr w:type="gramStart"/>
       <w:r>
         <w:rPr>
           <w:rFonts w:ascii="Consolas" w:eastAsia="굴림" w:hAnsi="Consolas" w:cs="굴림"/>
@@ -6701,6 +8013,8 @@
         </w:rPr>
         <w:t>def</w:t>
       </w:r>
+      <w:proofErr w:type="spellEnd"/>
+      <w:proofErr w:type="gramEnd"/>
       <w:r>
         <w:rPr>
           <w:rFonts w:ascii="Consolas" w:eastAsia="굴림" w:hAnsi="Consolas" w:cs="굴림"/>
@@ -6777,7 +8091,53 @@
           <w:sz w:val="21"/>
           <w:szCs w:val="21"/>
         </w:rPr>
-        <w:t>    articleList = Article.objects.all()</w:t>
+        <w:t>    </w:t>
+      </w:r>
+      <w:proofErr w:type="spellStart"/>
+      <w:proofErr w:type="gramStart"/>
+      <w:r>
+        <w:rPr>
+          <w:rFonts w:ascii="Consolas" w:eastAsia="굴림" w:hAnsi="Consolas" w:cs="굴림"/>
+          <w:color w:val="D4D4D4"/>
+          <w:kern w:val="0"/>
+          <w:sz w:val="21"/>
+          <w:szCs w:val="21"/>
+        </w:rPr>
+        <w:t>articleList</w:t>
+      </w:r>
+      <w:proofErr w:type="spellEnd"/>
+      <w:proofErr w:type="gramEnd"/>
+      <w:r>
+        <w:rPr>
+          <w:rFonts w:ascii="Consolas" w:eastAsia="굴림" w:hAnsi="Consolas" w:cs="굴림"/>
+          <w:color w:val="D4D4D4"/>
+          <w:kern w:val="0"/>
+          <w:sz w:val="21"/>
+          <w:szCs w:val="21"/>
+        </w:rPr>
+        <w:t> = </w:t>
+      </w:r>
+      <w:proofErr w:type="spellStart"/>
+      <w:r>
+        <w:rPr>
+          <w:rFonts w:ascii="Consolas" w:eastAsia="굴림" w:hAnsi="Consolas" w:cs="굴림"/>
+          <w:color w:val="D4D4D4"/>
+          <w:kern w:val="0"/>
+          <w:sz w:val="21"/>
+          <w:szCs w:val="21"/>
+        </w:rPr>
+        <w:t>Article.objects.all</w:t>
+      </w:r>
+      <w:proofErr w:type="spellEnd"/>
+      <w:r>
+        <w:rPr>
+          <w:rFonts w:ascii="Consolas" w:eastAsia="굴림" w:hAnsi="Consolas" w:cs="굴림"/>
+          <w:color w:val="D4D4D4"/>
+          <w:kern w:val="0"/>
+          <w:sz w:val="21"/>
+          <w:szCs w:val="21"/>
+        </w:rPr>
+        <w:t>()</w:t>
       </w:r>
     </w:p>
     <w:p>
@@ -6807,6 +8167,7 @@
         </w:rPr>
         <w:t>    </w:t>
       </w:r>
+      <w:proofErr w:type="gramStart"/>
       <w:r>
         <w:rPr>
           <w:rFonts w:ascii="Consolas" w:eastAsia="굴림" w:hAnsi="Consolas" w:cs="굴림"/>
@@ -6817,6 +8178,7 @@
         </w:rPr>
         <w:t>return</w:t>
       </w:r>
+      <w:proofErr w:type="gramEnd"/>
       <w:r>
         <w:rPr>
           <w:rFonts w:ascii="Consolas" w:eastAsia="굴림" w:hAnsi="Consolas" w:cs="굴림"/>
@@ -6875,6 +8237,7 @@
         <w:autoSpaceDE/>
         <w:autoSpaceDN/>
       </w:pPr>
+      <w:proofErr w:type="spellStart"/>
       <w:r>
         <w:rPr>
           <w:rFonts w:hint="eastAsia"/>
@@ -6882,7 +8245,11 @@
         <w:t>A</w:t>
       </w:r>
       <w:r>
-        <w:t>rticle.objects.all()</w:t>
+        <w:t>rticle.objects.all</w:t>
+      </w:r>
+      <w:proofErr w:type="spellEnd"/>
+      <w:r>
+        <w:t>()</w:t>
       </w:r>
       <w:r>
         <w:rPr>
@@ -6947,9 +8314,11 @@
         </w:rPr>
         <w:t xml:space="preserve">을 </w:t>
       </w:r>
+      <w:proofErr w:type="spellStart"/>
       <w:r>
         <w:t>articleList</w:t>
       </w:r>
+      <w:proofErr w:type="spellEnd"/>
       <w:r>
         <w:rPr>
           <w:rFonts w:hint="eastAsia"/>
@@ -6976,8 +8345,13 @@
         </w:rPr>
         <w:t xml:space="preserve"> 객체를 하나 정의해서 </w:t>
       </w:r>
-      <w:r>
-        <w:t xml:space="preserve">articleList </w:t>
+      <w:proofErr w:type="spellStart"/>
+      <w:r>
+        <w:t>articleList</w:t>
+      </w:r>
+      <w:proofErr w:type="spellEnd"/>
+      <w:r>
+        <w:t xml:space="preserve"> </w:t>
       </w:r>
       <w:r>
         <w:rPr>
@@ -7027,8 +8401,13 @@
         </w:rPr>
         <w:t xml:space="preserve">에서 전달받은 </w:t>
       </w:r>
-      <w:r>
-        <w:t xml:space="preserve">articleList </w:t>
+      <w:proofErr w:type="spellStart"/>
+      <w:r>
+        <w:t>articleList</w:t>
+      </w:r>
+      <w:proofErr w:type="spellEnd"/>
+      <w:r>
+        <w:t xml:space="preserve"> </w:t>
       </w:r>
       <w:r>
         <w:rPr>
@@ -7064,6 +8443,7 @@
         </w:rPr>
         <w:t>&lt;</w:t>
       </w:r>
+      <w:proofErr w:type="gramStart"/>
       <w:r>
         <w:rPr>
           <w:rFonts w:ascii="Consolas" w:eastAsia="굴림" w:hAnsi="Consolas" w:cs="굴림"/>
@@ -7074,6 +8454,7 @@
         </w:rPr>
         <w:t>body</w:t>
       </w:r>
+      <w:proofErr w:type="gramEnd"/>
       <w:r>
         <w:rPr>
           <w:rFonts w:ascii="Consolas" w:eastAsia="굴림" w:hAnsi="Consolas" w:cs="굴림"/>
@@ -7172,6 +8553,7 @@
         </w:rPr>
         <w:t> </w:t>
       </w:r>
+      <w:proofErr w:type="spellStart"/>
       <w:r>
         <w:rPr>
           <w:rFonts w:ascii="Consolas" w:eastAsia="굴림" w:hAnsi="Consolas" w:cs="굴림"/>
@@ -7182,6 +8564,7 @@
         </w:rPr>
         <w:t>articleList</w:t>
       </w:r>
+      <w:proofErr w:type="spellEnd"/>
       <w:r>
         <w:rPr>
           <w:rFonts w:ascii="Consolas" w:eastAsia="굴림" w:hAnsi="Consolas" w:cs="굴림"/>
@@ -7218,7 +8601,18 @@
           <w:sz w:val="21"/>
           <w:szCs w:val="21"/>
         </w:rPr>
-        <w:t>{{ </w:t>
+        <w:t>{</w:t>
+      </w:r>
+      <w:proofErr w:type="gramStart"/>
+      <w:r>
+        <w:rPr>
+          <w:rFonts w:ascii="Consolas" w:eastAsia="굴림" w:hAnsi="Consolas" w:cs="굴림"/>
+          <w:color w:val="569CD6"/>
+          <w:kern w:val="0"/>
+          <w:sz w:val="21"/>
+          <w:szCs w:val="21"/>
+        </w:rPr>
+        <w:t>{ </w:t>
       </w:r>
       <w:r>
         <w:rPr>
@@ -7250,6 +8644,7 @@
         </w:rPr>
         <w:t>title</w:t>
       </w:r>
+      <w:proofErr w:type="gramEnd"/>
       <w:r>
         <w:rPr>
           <w:rFonts w:ascii="Consolas" w:eastAsia="굴림" w:hAnsi="Consolas" w:cs="굴림"/>
@@ -7448,6 +8843,7 @@
         </w:rPr>
         <w:t>{% </w:t>
       </w:r>
+      <w:proofErr w:type="spellStart"/>
       <w:r>
         <w:rPr>
           <w:rFonts w:ascii="Consolas" w:eastAsia="굴림" w:hAnsi="Consolas" w:cs="굴림"/>
@@ -7458,6 +8854,7 @@
         </w:rPr>
         <w:t>endfor</w:t>
       </w:r>
+      <w:proofErr w:type="spellEnd"/>
       <w:r>
         <w:rPr>
           <w:rFonts w:ascii="Consolas" w:eastAsia="굴림" w:hAnsi="Consolas" w:cs="굴림"/>
@@ -7559,6 +8956,7 @@
         <w:lastRenderedPageBreak/>
         <w:t>&lt;</w:t>
       </w:r>
+      <w:proofErr w:type="gramStart"/>
       <w:r>
         <w:rPr>
           <w:rFonts w:ascii="Consolas" w:eastAsia="굴림" w:hAnsi="Consolas" w:cs="굴림"/>
@@ -7569,6 +8967,7 @@
         </w:rPr>
         <w:t>body</w:t>
       </w:r>
+      <w:proofErr w:type="gramEnd"/>
       <w:r>
         <w:rPr>
           <w:rFonts w:ascii="Consolas" w:eastAsia="굴림" w:hAnsi="Consolas" w:cs="굴림"/>
@@ -7617,6 +9016,8 @@
         </w:rPr>
         <w:t>&lt;</w:t>
       </w:r>
+      <w:proofErr w:type="spellStart"/>
+      <w:proofErr w:type="gramStart"/>
       <w:r>
         <w:rPr>
           <w:rFonts w:ascii="Consolas" w:eastAsia="굴림" w:hAnsi="Consolas" w:cs="굴림"/>
@@ -7627,6 +9028,8 @@
         </w:rPr>
         <w:t>ul</w:t>
       </w:r>
+      <w:proofErr w:type="spellEnd"/>
+      <w:proofErr w:type="gramEnd"/>
       <w:r>
         <w:rPr>
           <w:rFonts w:ascii="Consolas" w:eastAsia="굴림" w:hAnsi="Consolas" w:cs="굴림"/>
@@ -7873,6 +9276,7 @@
         </w:rPr>
         <w:t> </w:t>
       </w:r>
+      <w:proofErr w:type="spellStart"/>
       <w:r>
         <w:rPr>
           <w:rFonts w:ascii="Consolas" w:eastAsia="굴림" w:hAnsi="Consolas" w:cs="굴림"/>
@@ -7883,6 +9287,7 @@
         </w:rPr>
         <w:t>articleList</w:t>
       </w:r>
+      <w:proofErr w:type="spellEnd"/>
       <w:r>
         <w:rPr>
           <w:rFonts w:ascii="Consolas" w:eastAsia="굴림" w:hAnsi="Consolas" w:cs="굴림"/>
@@ -7931,6 +9336,7 @@
         </w:rPr>
         <w:t>&lt;</w:t>
       </w:r>
+      <w:proofErr w:type="gramStart"/>
       <w:r>
         <w:rPr>
           <w:rFonts w:ascii="Consolas" w:eastAsia="굴림" w:hAnsi="Consolas" w:cs="굴림"/>
@@ -7941,6 +9347,7 @@
         </w:rPr>
         <w:t>li</w:t>
       </w:r>
+      <w:proofErr w:type="gramEnd"/>
       <w:r>
         <w:rPr>
           <w:rFonts w:ascii="Consolas" w:eastAsia="굴림" w:hAnsi="Consolas" w:cs="굴림"/>
@@ -8229,6 +9636,7 @@
         </w:rPr>
         <w:t>{% </w:t>
       </w:r>
+      <w:proofErr w:type="spellStart"/>
       <w:r>
         <w:rPr>
           <w:rFonts w:ascii="Consolas" w:eastAsia="굴림" w:hAnsi="Consolas" w:cs="굴림"/>
@@ -8239,6 +9647,7 @@
         </w:rPr>
         <w:t>endfor</w:t>
       </w:r>
+      <w:proofErr w:type="spellEnd"/>
       <w:r>
         <w:rPr>
           <w:rFonts w:ascii="Consolas" w:eastAsia="굴림" w:hAnsi="Consolas" w:cs="굴림"/>
@@ -8287,6 +9696,7 @@
         </w:rPr>
         <w:t>&lt;/</w:t>
       </w:r>
+      <w:proofErr w:type="spellStart"/>
       <w:r>
         <w:rPr>
           <w:rFonts w:ascii="Consolas" w:eastAsia="굴림" w:hAnsi="Consolas" w:cs="굴림"/>
@@ -8297,6 +9707,7 @@
         </w:rPr>
         <w:t>ul</w:t>
       </w:r>
+      <w:proofErr w:type="spellEnd"/>
       <w:r>
         <w:rPr>
           <w:rFonts w:ascii="Consolas" w:eastAsia="굴림" w:hAnsi="Consolas" w:cs="굴림"/>
@@ -8371,8 +9782,13 @@
         <w:autoSpaceDE/>
         <w:autoSpaceDN/>
       </w:pPr>
-      <w:r>
-        <w:t xml:space="preserve">Ul, li </w:t>
+      <w:proofErr w:type="spellStart"/>
+      <w:r>
+        <w:t>Ul</w:t>
+      </w:r>
+      <w:proofErr w:type="spellEnd"/>
+      <w:r>
+        <w:t xml:space="preserve">, li </w:t>
       </w:r>
       <w:r>
         <w:rPr>
@@ -8429,6 +9845,7 @@
           <w:szCs w:val="21"/>
         </w:rPr>
       </w:pPr>
+      <w:proofErr w:type="gramStart"/>
       <w:r>
         <w:rPr>
           <w:rFonts w:ascii="Consolas" w:eastAsia="굴림" w:hAnsi="Consolas" w:cs="굴림"/>
@@ -8439,6 +9856,7 @@
         </w:rPr>
         <w:t>path(</w:t>
       </w:r>
+      <w:proofErr w:type="gramEnd"/>
       <w:r>
         <w:rPr>
           <w:rFonts w:ascii="Consolas" w:eastAsia="굴림" w:hAnsi="Consolas" w:cs="굴림"/>
@@ -8447,7 +9865,29 @@
           <w:sz w:val="21"/>
           <w:szCs w:val="21"/>
         </w:rPr>
-        <w:t>'view/&lt;int:num&gt;'</w:t>
+        <w:t>'view/&lt;</w:t>
+      </w:r>
+      <w:proofErr w:type="spellStart"/>
+      <w:r>
+        <w:rPr>
+          <w:rFonts w:ascii="Consolas" w:eastAsia="굴림" w:hAnsi="Consolas" w:cs="굴림"/>
+          <w:color w:val="CE9178"/>
+          <w:kern w:val="0"/>
+          <w:sz w:val="21"/>
+          <w:szCs w:val="21"/>
+        </w:rPr>
+        <w:t>int:num</w:t>
+      </w:r>
+      <w:proofErr w:type="spellEnd"/>
+      <w:r>
+        <w:rPr>
+          <w:rFonts w:ascii="Consolas" w:eastAsia="굴림" w:hAnsi="Consolas" w:cs="굴림"/>
+          <w:color w:val="CE9178"/>
+          <w:kern w:val="0"/>
+          <w:sz w:val="21"/>
+          <w:szCs w:val="21"/>
+        </w:rPr>
+        <w:t>&gt;'</w:t>
       </w:r>
       <w:r>
         <w:rPr>
@@ -8466,9 +9906,6 @@
         <w:wordWrap/>
         <w:autoSpaceDE/>
         <w:autoSpaceDN/>
-        <w:rPr>
-          <w:rFonts w:hint="eastAsia"/>
-        </w:rPr>
       </w:pPr>
       <w:r>
         <w:rPr>
@@ -8489,11 +9926,27 @@
         <w:rPr>
           <w:rFonts w:hint="eastAsia"/>
         </w:rPr>
-        <w:t xml:space="preserve">다음에 오는 숫자값을 </w:t>
-      </w:r>
+        <w:t xml:space="preserve">다음에 오는 </w:t>
+      </w:r>
+      <w:proofErr w:type="spellStart"/>
+      <w:r>
+        <w:rPr>
+          <w:rFonts w:hint="eastAsia"/>
+        </w:rPr>
+        <w:t>숫자값을</w:t>
+      </w:r>
+      <w:proofErr w:type="spellEnd"/>
+      <w:r>
+        <w:rPr>
+          <w:rFonts w:hint="eastAsia"/>
+        </w:rPr>
+        <w:t xml:space="preserve"> </w:t>
+      </w:r>
+      <w:proofErr w:type="spellStart"/>
       <w:r>
         <w:t>num</w:t>
       </w:r>
+      <w:proofErr w:type="spellEnd"/>
       <w:r>
         <w:rPr>
           <w:rFonts w:hint="eastAsia"/>
@@ -8541,9 +9994,11 @@
         </w:rPr>
         <w:t xml:space="preserve">함수에서 위 </w:t>
       </w:r>
+      <w:proofErr w:type="spellStart"/>
       <w:r>
         <w:t>url</w:t>
       </w:r>
+      <w:proofErr w:type="spellEnd"/>
       <w:r>
         <w:rPr>
           <w:rFonts w:hint="eastAsia"/>
@@ -8573,9 +10028,6 @@
         <w:wordWrap/>
         <w:autoSpaceDE/>
         <w:autoSpaceDN/>
-        <w:rPr>
-          <w:rFonts w:hint="eastAsia"/>
-        </w:rPr>
       </w:pPr>
       <w:r>
         <w:t>Views.py</w:t>
@@ -8716,6 +10168,8 @@
           <w:szCs w:val="21"/>
         </w:rPr>
       </w:pPr>
+      <w:proofErr w:type="spellStart"/>
+      <w:proofErr w:type="gramStart"/>
       <w:r>
         <w:rPr>
           <w:rFonts w:ascii="Consolas" w:eastAsia="굴림" w:hAnsi="Consolas" w:cs="굴림"/>
@@ -8726,6 +10180,8 @@
         </w:rPr>
         <w:t>def</w:t>
       </w:r>
+      <w:proofErr w:type="spellEnd"/>
+      <w:proofErr w:type="gramEnd"/>
       <w:r>
         <w:rPr>
           <w:rFonts w:ascii="Consolas" w:eastAsia="굴림" w:hAnsi="Consolas" w:cs="굴림"/>
@@ -8776,6 +10232,7 @@
         </w:rPr>
         <w:t>, </w:t>
       </w:r>
+      <w:proofErr w:type="spellStart"/>
       <w:r>
         <w:rPr>
           <w:rFonts w:ascii="Consolas" w:eastAsia="굴림" w:hAnsi="Consolas" w:cs="굴림"/>
@@ -8786,6 +10243,7 @@
         </w:rPr>
         <w:t>num</w:t>
       </w:r>
+      <w:proofErr w:type="spellEnd"/>
       <w:r>
         <w:rPr>
           <w:rFonts w:ascii="Consolas" w:eastAsia="굴림" w:hAnsi="Consolas" w:cs="굴림"/>
@@ -9100,7 +10558,51 @@
           <w:sz w:val="21"/>
           <w:szCs w:val="21"/>
         </w:rPr>
-        <w:t>    article = Article.objects.get(</w:t>
+        <w:t>    </w:t>
+      </w:r>
+      <w:proofErr w:type="gramStart"/>
+      <w:r>
+        <w:rPr>
+          <w:rFonts w:ascii="Consolas" w:eastAsia="굴림" w:hAnsi="Consolas" w:cs="굴림"/>
+          <w:color w:val="D4D4D4"/>
+          <w:kern w:val="0"/>
+          <w:sz w:val="21"/>
+          <w:szCs w:val="21"/>
+        </w:rPr>
+        <w:t>article</w:t>
+      </w:r>
+      <w:proofErr w:type="gramEnd"/>
+      <w:r>
+        <w:rPr>
+          <w:rFonts w:ascii="Consolas" w:eastAsia="굴림" w:hAnsi="Consolas" w:cs="굴림"/>
+          <w:color w:val="D4D4D4"/>
+          <w:kern w:val="0"/>
+          <w:sz w:val="21"/>
+          <w:szCs w:val="21"/>
+        </w:rPr>
+        <w:t> = </w:t>
+      </w:r>
+      <w:proofErr w:type="spellStart"/>
+      <w:r>
+        <w:rPr>
+          <w:rFonts w:ascii="Consolas" w:eastAsia="굴림" w:hAnsi="Consolas" w:cs="굴림"/>
+          <w:color w:val="D4D4D4"/>
+          <w:kern w:val="0"/>
+          <w:sz w:val="21"/>
+          <w:szCs w:val="21"/>
+        </w:rPr>
+        <w:t>Article.objects.get</w:t>
+      </w:r>
+      <w:proofErr w:type="spellEnd"/>
+      <w:r>
+        <w:rPr>
+          <w:rFonts w:ascii="Consolas" w:eastAsia="굴림" w:hAnsi="Consolas" w:cs="굴림"/>
+          <w:color w:val="D4D4D4"/>
+          <w:kern w:val="0"/>
+          <w:sz w:val="21"/>
+          <w:szCs w:val="21"/>
+        </w:rPr>
+        <w:t>(</w:t>
       </w:r>
       <w:r>
         <w:rPr>
@@ -9120,7 +10622,29 @@
           <w:sz w:val="21"/>
           <w:szCs w:val="21"/>
         </w:rPr>
-        <w:t>=num)</w:t>
+        <w:t>=</w:t>
+      </w:r>
+      <w:proofErr w:type="spellStart"/>
+      <w:r>
+        <w:rPr>
+          <w:rFonts w:ascii="Consolas" w:eastAsia="굴림" w:hAnsi="Consolas" w:cs="굴림"/>
+          <w:color w:val="D4D4D4"/>
+          <w:kern w:val="0"/>
+          <w:sz w:val="21"/>
+          <w:szCs w:val="21"/>
+        </w:rPr>
+        <w:t>num</w:t>
+      </w:r>
+      <w:proofErr w:type="spellEnd"/>
+      <w:r>
+        <w:rPr>
+          <w:rFonts w:ascii="Consolas" w:eastAsia="굴림" w:hAnsi="Consolas" w:cs="굴림"/>
+          <w:color w:val="D4D4D4"/>
+          <w:kern w:val="0"/>
+          <w:sz w:val="21"/>
+          <w:szCs w:val="21"/>
+        </w:rPr>
+        <w:t>)</w:t>
       </w:r>
     </w:p>
     <w:p>
@@ -9150,6 +10674,7 @@
         </w:rPr>
         <w:t>    </w:t>
       </w:r>
+      <w:proofErr w:type="gramStart"/>
       <w:r>
         <w:rPr>
           <w:rFonts w:ascii="Consolas" w:eastAsia="굴림" w:hAnsi="Consolas" w:cs="굴림"/>
@@ -9160,6 +10685,7 @@
         </w:rPr>
         <w:t>return</w:t>
       </w:r>
+      <w:proofErr w:type="gramEnd"/>
       <w:r>
         <w:rPr>
           <w:rFonts w:ascii="Consolas" w:eastAsia="굴림" w:hAnsi="Consolas" w:cs="굴림"/>
@@ -9198,17 +10724,39 @@
           <w:sz w:val="21"/>
           <w:szCs w:val="21"/>
         </w:rPr>
-        <w:t>'article'</w:t>
-      </w:r>
-      <w:r>
-        <w:rPr>
-          <w:rFonts w:ascii="Consolas" w:eastAsia="굴림" w:hAnsi="Consolas" w:cs="굴림"/>
-          <w:color w:val="D4D4D4"/>
-          <w:kern w:val="0"/>
-          <w:sz w:val="21"/>
-          <w:szCs w:val="21"/>
-        </w:rPr>
-        <w:t>:article})</w:t>
+        <w:t>'</w:t>
+      </w:r>
+      <w:proofErr w:type="spellStart"/>
+      <w:r>
+        <w:rPr>
+          <w:rFonts w:ascii="Consolas" w:eastAsia="굴림" w:hAnsi="Consolas" w:cs="굴림"/>
+          <w:color w:val="CE9178"/>
+          <w:kern w:val="0"/>
+          <w:sz w:val="21"/>
+          <w:szCs w:val="21"/>
+        </w:rPr>
+        <w:t>article'</w:t>
+      </w:r>
+      <w:r>
+        <w:rPr>
+          <w:rFonts w:ascii="Consolas" w:eastAsia="굴림" w:hAnsi="Consolas" w:cs="굴림"/>
+          <w:color w:val="D4D4D4"/>
+          <w:kern w:val="0"/>
+          <w:sz w:val="21"/>
+          <w:szCs w:val="21"/>
+        </w:rPr>
+        <w:t>:article</w:t>
+      </w:r>
+      <w:proofErr w:type="spellEnd"/>
+      <w:r>
+        <w:rPr>
+          <w:rFonts w:ascii="Consolas" w:eastAsia="굴림" w:hAnsi="Consolas" w:cs="굴림"/>
+          <w:color w:val="D4D4D4"/>
+          <w:kern w:val="0"/>
+          <w:sz w:val="21"/>
+          <w:szCs w:val="21"/>
+        </w:rPr>
+        <w:t>})</w:t>
       </w:r>
     </w:p>
     <w:p>
@@ -9240,6 +10788,7 @@
         </w:rPr>
         <w:t xml:space="preserve">그리고 </w:t>
       </w:r>
+      <w:proofErr w:type="gramStart"/>
       <w:r>
         <w:t xml:space="preserve">view.html </w:t>
       </w:r>
@@ -9247,7 +10796,14 @@
         <w:rPr>
           <w:rFonts w:hint="eastAsia"/>
         </w:rPr>
-        <w:t>을 만든다.</w:t>
+        <w:t>을</w:t>
+      </w:r>
+      <w:proofErr w:type="gramEnd"/>
+      <w:r>
+        <w:rPr>
+          <w:rFonts w:hint="eastAsia"/>
+        </w:rPr>
+        <w:t xml:space="preserve"> 만든다.</w:t>
       </w:r>
     </w:p>
     <w:p>
@@ -9277,6 +10833,7 @@
         </w:rPr>
         <w:t>&lt;</w:t>
       </w:r>
+      <w:proofErr w:type="gramStart"/>
       <w:r>
         <w:rPr>
           <w:rFonts w:ascii="Consolas" w:eastAsia="굴림" w:hAnsi="Consolas" w:cs="굴림"/>
@@ -9287,6 +10844,7 @@
         </w:rPr>
         <w:t>body</w:t>
       </w:r>
+      <w:proofErr w:type="gramEnd"/>
       <w:r>
         <w:rPr>
           <w:rFonts w:ascii="Consolas" w:eastAsia="굴림" w:hAnsi="Consolas" w:cs="굴림"/>
@@ -9345,6 +10903,7 @@
         </w:rPr>
         <w:t> </w:t>
       </w:r>
+      <w:proofErr w:type="gramStart"/>
       <w:r>
         <w:rPr>
           <w:rFonts w:ascii="Consolas" w:eastAsia="굴림" w:hAnsi="Consolas" w:cs="굴림"/>
@@ -9363,7 +10922,18 @@
           <w:sz w:val="21"/>
           <w:szCs w:val="21"/>
         </w:rPr>
-        <w:t> : </w:t>
+        <w:t> :</w:t>
+      </w:r>
+      <w:proofErr w:type="gramEnd"/>
+      <w:r>
+        <w:rPr>
+          <w:rFonts w:ascii="Consolas" w:eastAsia="굴림" w:hAnsi="Consolas" w:cs="굴림"/>
+          <w:color w:val="D4D4D4"/>
+          <w:kern w:val="0"/>
+          <w:sz w:val="21"/>
+          <w:szCs w:val="21"/>
+        </w:rPr>
+        <w:t> </w:t>
       </w:r>
       <w:r>
         <w:rPr>
@@ -9375,6 +10945,7 @@
         </w:rPr>
         <w:t>{{ </w:t>
       </w:r>
+      <w:proofErr w:type="spellStart"/>
       <w:r>
         <w:rPr>
           <w:rFonts w:ascii="Consolas" w:eastAsia="굴림" w:hAnsi="Consolas" w:cs="굴림"/>
@@ -9405,6 +10976,7 @@
         </w:rPr>
         <w:t>title</w:t>
       </w:r>
+      <w:proofErr w:type="spellEnd"/>
       <w:r>
         <w:rPr>
           <w:rFonts w:ascii="Consolas" w:eastAsia="굴림" w:hAnsi="Consolas" w:cs="굴림"/>
@@ -9453,6 +11025,8 @@
         </w:rPr>
         <w:t>&lt;</w:t>
       </w:r>
+      <w:proofErr w:type="spellStart"/>
+      <w:proofErr w:type="gramStart"/>
       <w:r>
         <w:rPr>
           <w:rFonts w:ascii="Consolas" w:eastAsia="굴림" w:hAnsi="Consolas" w:cs="굴림"/>
@@ -9463,6 +11037,8 @@
         </w:rPr>
         <w:t>br</w:t>
       </w:r>
+      <w:proofErr w:type="spellEnd"/>
+      <w:proofErr w:type="gramEnd"/>
       <w:r>
         <w:rPr>
           <w:rFonts w:ascii="Consolas" w:eastAsia="굴림" w:hAnsi="Consolas" w:cs="굴림"/>
@@ -9521,6 +11097,7 @@
         </w:rPr>
         <w:t> </w:t>
       </w:r>
+      <w:proofErr w:type="gramStart"/>
       <w:r>
         <w:rPr>
           <w:rFonts w:ascii="Consolas" w:eastAsia="굴림" w:hAnsi="Consolas" w:cs="굴림"/>
@@ -9539,7 +11116,18 @@
           <w:sz w:val="21"/>
           <w:szCs w:val="21"/>
         </w:rPr>
-        <w:t> : </w:t>
+        <w:t> :</w:t>
+      </w:r>
+      <w:proofErr w:type="gramEnd"/>
+      <w:r>
+        <w:rPr>
+          <w:rFonts w:ascii="Consolas" w:eastAsia="굴림" w:hAnsi="Consolas" w:cs="굴림"/>
+          <w:color w:val="D4D4D4"/>
+          <w:kern w:val="0"/>
+          <w:sz w:val="21"/>
+          <w:szCs w:val="21"/>
+        </w:rPr>
+        <w:t> </w:t>
       </w:r>
       <w:r>
         <w:rPr>
@@ -9629,6 +11217,8 @@
         </w:rPr>
         <w:t>&lt;</w:t>
       </w:r>
+      <w:proofErr w:type="spellStart"/>
+      <w:proofErr w:type="gramStart"/>
       <w:r>
         <w:rPr>
           <w:rFonts w:ascii="Consolas" w:eastAsia="굴림" w:hAnsi="Consolas" w:cs="굴림"/>
@@ -9639,6 +11229,8 @@
         </w:rPr>
         <w:t>br</w:t>
       </w:r>
+      <w:proofErr w:type="spellEnd"/>
+      <w:proofErr w:type="gramEnd"/>
       <w:r>
         <w:rPr>
           <w:rFonts w:ascii="Consolas" w:eastAsia="굴림" w:hAnsi="Consolas" w:cs="굴림"/>
@@ -9697,6 +11289,7 @@
         </w:rPr>
         <w:t> </w:t>
       </w:r>
+      <w:proofErr w:type="gramStart"/>
       <w:r>
         <w:rPr>
           <w:rFonts w:ascii="Consolas" w:eastAsia="굴림" w:hAnsi="Consolas" w:cs="굴림"/>
@@ -9715,7 +11308,18 @@
           <w:sz w:val="21"/>
           <w:szCs w:val="21"/>
         </w:rPr>
-        <w:t> : </w:t>
+        <w:t> :</w:t>
+      </w:r>
+      <w:proofErr w:type="gramEnd"/>
+      <w:r>
+        <w:rPr>
+          <w:rFonts w:ascii="Consolas" w:eastAsia="굴림" w:hAnsi="Consolas" w:cs="굴림"/>
+          <w:color w:val="D4D4D4"/>
+          <w:kern w:val="0"/>
+          <w:sz w:val="21"/>
+          <w:szCs w:val="21"/>
+        </w:rPr>
+        <w:t> </w:t>
       </w:r>
       <w:r>
         <w:rPr>
@@ -9727,6 +11331,7 @@
         </w:rPr>
         <w:t>{{ </w:t>
       </w:r>
+      <w:proofErr w:type="spellStart"/>
       <w:r>
         <w:rPr>
           <w:rFonts w:ascii="Consolas" w:eastAsia="굴림" w:hAnsi="Consolas" w:cs="굴림"/>
@@ -9757,6 +11362,7 @@
         </w:rPr>
         <w:t>contents</w:t>
       </w:r>
+      <w:proofErr w:type="spellEnd"/>
       <w:r>
         <w:rPr>
           <w:rFonts w:ascii="Consolas" w:eastAsia="굴림" w:hAnsi="Consolas" w:cs="굴림"/>
@@ -9805,6 +11411,8 @@
         </w:rPr>
         <w:t>&lt;</w:t>
       </w:r>
+      <w:proofErr w:type="spellStart"/>
+      <w:proofErr w:type="gramStart"/>
       <w:r>
         <w:rPr>
           <w:rFonts w:ascii="Consolas" w:eastAsia="굴림" w:hAnsi="Consolas" w:cs="굴림"/>
@@ -9815,6 +11423,8 @@
         </w:rPr>
         <w:t>br</w:t>
       </w:r>
+      <w:proofErr w:type="spellEnd"/>
+      <w:proofErr w:type="gramEnd"/>
       <w:r>
         <w:rPr>
           <w:rFonts w:ascii="Consolas" w:eastAsia="굴림" w:hAnsi="Consolas" w:cs="굴림"/>
@@ -9851,7 +11461,29 @@
           <w:sz w:val="21"/>
           <w:szCs w:val="21"/>
         </w:rPr>
-        <w:t>    Email : </w:t>
+        <w:t>    </w:t>
+      </w:r>
+      <w:proofErr w:type="gramStart"/>
+      <w:r>
+        <w:rPr>
+          <w:rFonts w:ascii="Consolas" w:eastAsia="굴림" w:hAnsi="Consolas" w:cs="굴림"/>
+          <w:color w:val="D4D4D4"/>
+          <w:kern w:val="0"/>
+          <w:sz w:val="21"/>
+          <w:szCs w:val="21"/>
+        </w:rPr>
+        <w:t>Email :</w:t>
+      </w:r>
+      <w:proofErr w:type="gramEnd"/>
+      <w:r>
+        <w:rPr>
+          <w:rFonts w:ascii="Consolas" w:eastAsia="굴림" w:hAnsi="Consolas" w:cs="굴림"/>
+          <w:color w:val="D4D4D4"/>
+          <w:kern w:val="0"/>
+          <w:sz w:val="21"/>
+          <w:szCs w:val="21"/>
+        </w:rPr>
+        <w:t> </w:t>
       </w:r>
       <w:r>
         <w:rPr>
@@ -9863,6 +11495,7 @@
         </w:rPr>
         <w:t>{{ </w:t>
       </w:r>
+      <w:proofErr w:type="spellStart"/>
       <w:r>
         <w:rPr>
           <w:rFonts w:ascii="Consolas" w:eastAsia="굴림" w:hAnsi="Consolas" w:cs="굴림"/>
@@ -9893,6 +11526,7 @@
         </w:rPr>
         <w:t>email</w:t>
       </w:r>
+      <w:proofErr w:type="spellEnd"/>
       <w:r>
         <w:rPr>
           <w:rFonts w:ascii="Consolas" w:eastAsia="굴림" w:hAnsi="Consolas" w:cs="굴림"/>
@@ -9941,6 +11575,8 @@
         </w:rPr>
         <w:t>&lt;</w:t>
       </w:r>
+      <w:proofErr w:type="spellStart"/>
+      <w:proofErr w:type="gramStart"/>
       <w:r>
         <w:rPr>
           <w:rFonts w:ascii="Consolas" w:eastAsia="굴림" w:hAnsi="Consolas" w:cs="굴림"/>
@@ -9951,6 +11587,8 @@
         </w:rPr>
         <w:t>br</w:t>
       </w:r>
+      <w:proofErr w:type="spellEnd"/>
+      <w:proofErr w:type="gramEnd"/>
       <w:r>
         <w:rPr>
           <w:rFonts w:ascii="Consolas" w:eastAsia="굴림" w:hAnsi="Consolas" w:cs="굴림"/>
@@ -10132,6 +11770,7 @@
         </w:rPr>
         <w:t> </w:t>
       </w:r>
+      <w:proofErr w:type="spellStart"/>
       <w:r>
         <w:rPr>
           <w:rFonts w:ascii="Consolas" w:eastAsia="굴림" w:hAnsi="Consolas" w:cs="굴림"/>
@@ -10142,6 +11781,7 @@
         </w:rPr>
         <w:t>articleList</w:t>
       </w:r>
+      <w:proofErr w:type="spellEnd"/>
       <w:r>
         <w:rPr>
           <w:rFonts w:ascii="Consolas" w:eastAsia="굴림" w:hAnsi="Consolas" w:cs="굴림"/>
@@ -10638,6 +12278,7 @@
         </w:rPr>
         <w:t>{% </w:t>
       </w:r>
+      <w:proofErr w:type="spellStart"/>
       <w:r>
         <w:rPr>
           <w:rFonts w:ascii="Consolas" w:eastAsia="굴림" w:hAnsi="Consolas" w:cs="굴림"/>
@@ -10648,6 +12289,7 @@
         </w:rPr>
         <w:t>endfor</w:t>
       </w:r>
+      <w:proofErr w:type="spellEnd"/>
       <w:r>
         <w:rPr>
           <w:rFonts w:ascii="Consolas" w:eastAsia="굴림" w:hAnsi="Consolas" w:cs="굴림"/>
@@ -10727,18 +12369,132 @@
         <w:wordWrap/>
         <w:autoSpaceDE/>
         <w:autoSpaceDN/>
-        <w:rPr>
-          <w:rFonts w:hint="eastAsia"/>
-        </w:rPr>
-      </w:pPr>
-      <w:r>
-        <w:rPr>
-          <w:rFonts w:hint="eastAsia"/>
-        </w:rPr>
-        <w:t>처럼 만들 수 있다.</w:t>
+      </w:pPr>
+      <w:proofErr w:type="spellStart"/>
+      <w:r>
+        <w:rPr>
+          <w:rFonts w:hint="eastAsia"/>
+        </w:rPr>
+        <w:t>처럼</w:t>
+      </w:r>
+      <w:proofErr w:type="spellEnd"/>
+      <w:r>
+        <w:rPr>
+          <w:rFonts w:hint="eastAsia"/>
+        </w:rPr>
+        <w:t xml:space="preserve"> 만들 수 있다.</w:t>
+      </w:r>
+    </w:p>
+    <w:p>
+      <w:pPr>
+        <w:widowControl/>
+        <w:wordWrap/>
+        <w:autoSpaceDE/>
+        <w:autoSpaceDN/>
+      </w:pPr>
+    </w:p>
+    <w:p>
+      <w:pPr>
+        <w:widowControl/>
+        <w:pBdr>
+          <w:top w:val="dotted" w:sz="24" w:space="1" w:color="auto"/>
+          <w:bottom w:val="dotted" w:sz="24" w:space="1" w:color="auto"/>
+        </w:pBdr>
+        <w:wordWrap/>
+        <w:autoSpaceDE/>
+        <w:autoSpaceDN/>
+        <w:rPr>
+          <w:rFonts w:hint="eastAsia"/>
+        </w:rPr>
+      </w:pPr>
+      <w:proofErr w:type="spellStart"/>
+      <w:r>
+        <w:t>B</w:t>
+      </w:r>
+      <w:r>
+        <w:rPr>
+          <w:rFonts w:hint="eastAsia"/>
+        </w:rPr>
+        <w:t>okeh</w:t>
+      </w:r>
+      <w:proofErr w:type="spellEnd"/>
+      <w:r>
+        <w:t xml:space="preserve"> </w:t>
+      </w:r>
+      <w:r>
+        <w:rPr>
+          <w:rFonts w:hint="eastAsia"/>
+        </w:rPr>
+        <w:t xml:space="preserve">이용하여 웹에 작성한 그래프 출력하는 방법 나와있는 </w:t>
+      </w:r>
+      <w:proofErr w:type="spellStart"/>
+      <w:r>
+        <w:rPr>
+          <w:rFonts w:hint="eastAsia"/>
+        </w:rPr>
+        <w:t>유튜브</w:t>
+      </w:r>
+      <w:proofErr w:type="spellEnd"/>
+      <w:r>
+        <w:rPr>
+          <w:rFonts w:hint="eastAsia"/>
+        </w:rPr>
+        <w:t xml:space="preserve"> 강의</w:t>
       </w:r>
       <w:bookmarkStart w:id="0" w:name="_GoBack"/>
       <w:bookmarkEnd w:id="0"/>
+    </w:p>
+    <w:p>
+      <w:pPr>
+        <w:widowControl/>
+        <w:pBdr>
+          <w:top w:val="dotted" w:sz="24" w:space="1" w:color="auto"/>
+          <w:bottom w:val="dotted" w:sz="24" w:space="1" w:color="auto"/>
+        </w:pBdr>
+        <w:wordWrap/>
+        <w:autoSpaceDE/>
+        <w:autoSpaceDN/>
+      </w:pPr>
+      <w:r>
+        <w:t>https://www.youtube.com/watch?v=YlOVR_1q4Ak</w:t>
+      </w:r>
+    </w:p>
+    <w:p>
+      <w:pPr>
+        <w:widowControl/>
+        <w:pBdr>
+          <w:top w:val="dotted" w:sz="24" w:space="1" w:color="auto"/>
+          <w:bottom w:val="dotted" w:sz="24" w:space="1" w:color="auto"/>
+        </w:pBdr>
+        <w:wordWrap/>
+        <w:autoSpaceDE/>
+        <w:autoSpaceDN/>
+        <w:rPr>
+          <w:rFonts w:hint="eastAsia"/>
+        </w:rPr>
+      </w:pPr>
+      <w:r>
+        <w:t xml:space="preserve">Data Visualization with </w:t>
+      </w:r>
+      <w:proofErr w:type="spellStart"/>
+      <w:r>
+        <w:t>Bokeh</w:t>
+      </w:r>
+      <w:proofErr w:type="spellEnd"/>
+      <w:r>
+        <w:t xml:space="preserve"> and Django</w:t>
+      </w:r>
+    </w:p>
+    <w:p>
+      <w:pPr>
+        <w:widowControl/>
+        <w:wordWrap/>
+        <w:autoSpaceDE/>
+        <w:autoSpaceDN/>
+        <w:rPr>
+          <w:rFonts w:hint="eastAsia"/>
+        </w:rPr>
+      </w:pPr>
     </w:p>
     <w:sectPr>
       <w:pgSz w:w="11906" w:h="16838"/>
@@ -10751,7 +12507,7 @@
 </file>
 
 <file path=word/numbering.xml><?xml version="1.0" encoding="utf-8"?>
-<w:numbering xmlns:wpc="http://schemas.microsoft.com/office/word/2010/wordprocessingCanvas" xmlns:cx="http://schemas.microsoft.com/office/drawing/2014/chartex" xmlns:cx1="http://schemas.microsoft.com/office/drawing/2015/9/8/chartex" xmlns:cx2="http://schemas.microsoft.com/office/drawing/2015/10/21/chartex" xmlns:cx3="http://schemas.microsoft.com/office/drawing/2016/5/9/chartex" xmlns:cx4="http://schemas.microsoft.com/office/drawing/2016/5/10/chartex" xmlns:cx5="http://schemas.microsoft.com/office/drawing/2016/5/11/chartex" xmlns:cx6="http://schemas.microsoft.com/office/drawing/2016/5/12/chartex" xmlns:cx7="http://schemas.microsoft.com/office/drawing/2016/5/13/chartex" xmlns:cx8="http://schemas.microsoft.com/office/drawing/2016/5/14/chartex" xmlns:mc="http://schemas.openxmlformats.org/markup-compatibility/2006" xmlns:aink="http://schemas.microsoft.com/office/drawing/2016/ink" xmlns:am3d="http://schemas.microsoft.com/office/drawing/2017/model3d" xmlns:o="urn:schemas-microsoft-com:office:office" xmlns:r="http://schemas.openxmlformats.org/officeDocument/2006/relationships" xmlns:m="http://schemas.openxmlformats.org/officeDocument/2006/math" xmlns:v="urn:schemas-microsoft-com:vml" xmlns:wp14="http://schemas.microsoft.com/office/word/2010/wordprocessingDrawing" xmlns:wp="http://schemas.openxmlformats.org/drawingml/2006/wordprocessingDrawing" xmlns:w10="urn:schemas-microsoft-com:office:word" xmlns:w="http://schemas.openxmlformats.org/wordprocessingml/2006/main" xmlns:w14="http://schemas.microsoft.com/office/word/2010/wordml" xmlns:w15="http://schemas.microsoft.com/office/word/2012/wordml" xmlns:w16cid="http://schemas.microsoft.com/office/word/2016/wordml/cid" xmlns:w16se="http://schemas.microsoft.com/office/word/2015/wordml/symex" xmlns:wpg="http://schemas.microsoft.com/office/word/2010/wordprocessingGroup" xmlns:wpi="http://schemas.microsoft.com/office/word/2010/wordprocessingInk" xmlns:wne="http://schemas.microsoft.com/office/word/2006/wordml" xmlns:wps="http://schemas.microsoft.com/office/word/2010/wordprocessingShape" mc:Ignorable="w14 w15 w16se w16cid wp14">
+<w:numbering xmlns:wpc="http://schemas.microsoft.com/office/word/2010/wordprocessingCanvas" xmlns:mc="http://schemas.openxmlformats.org/markup-compatibility/2006" xmlns:o="urn:schemas-microsoft-com:office:office" xmlns:r="http://schemas.openxmlformats.org/officeDocument/2006/relationships" xmlns:m="http://schemas.openxmlformats.org/officeDocument/2006/math" xmlns:v="urn:schemas-microsoft-com:vml" xmlns:wp14="http://schemas.microsoft.com/office/word/2010/wordprocessingDrawing" xmlns:wp="http://schemas.openxmlformats.org/drawingml/2006/wordprocessingDrawing" xmlns:w10="urn:schemas-microsoft-com:office:word" xmlns:w="http://schemas.openxmlformats.org/wordprocessingml/2006/main" xmlns:w14="http://schemas.microsoft.com/office/word/2010/wordml" xmlns:w15="http://schemas.microsoft.com/office/word/2012/wordml" xmlns:wpg="http://schemas.microsoft.com/office/word/2010/wordprocessingGroup" xmlns:wpi="http://schemas.microsoft.com/office/word/2010/wordprocessingInk" xmlns:wne="http://schemas.microsoft.com/office/word/2006/wordml" xmlns:wps="http://schemas.microsoft.com/office/word/2010/wordprocessingShape" mc:Ignorable="w14 w15 wp14">
   <w:abstractNum w:abstractNumId="0" w15:restartNumberingAfterBreak="0">
     <w:nsid w:val="02117F4D"/>
     <w:multiLevelType w:val="hybridMultilevel"/>
@@ -11424,7 +13180,7 @@
 </file>
 
 <file path=word/styles.xml><?xml version="1.0" encoding="utf-8"?>
-<w:styles xmlns:mc="http://schemas.openxmlformats.org/markup-compatibility/2006" xmlns:r="http://schemas.openxmlformats.org/officeDocument/2006/relationships" xmlns:w="http://schemas.openxmlformats.org/wordprocessingml/2006/main" xmlns:w14="http://schemas.microsoft.com/office/word/2010/wordml" xmlns:w15="http://schemas.microsoft.com/office/word/2012/wordml" xmlns:w16cid="http://schemas.microsoft.com/office/word/2016/wordml/cid" xmlns:w16se="http://schemas.microsoft.com/office/word/2015/wordml/symex" mc:Ignorable="w14 w15 w16se w16cid">
+<w:styles xmlns:mc="http://schemas.openxmlformats.org/markup-compatibility/2006" xmlns:r="http://schemas.openxmlformats.org/officeDocument/2006/relationships" xmlns:w="http://schemas.openxmlformats.org/wordprocessingml/2006/main" xmlns:w14="http://schemas.microsoft.com/office/word/2010/wordml" xmlns:w15="http://schemas.microsoft.com/office/word/2012/wordml" mc:Ignorable="w14 w15">
   <w:docDefaults>
     <w:rPrDefault>
       <w:rPr>
@@ -11441,7 +13197,7 @@
       </w:pPr>
     </w:pPrDefault>
   </w:docDefaults>
-  <w:latentStyles w:defLockedState="0" w:defUIPriority="99" w:defSemiHidden="0" w:defUnhideWhenUsed="0" w:defQFormat="0" w:count="377">
+  <w:latentStyles w:defLockedState="0" w:defUIPriority="99" w:defSemiHidden="0" w:defUnhideWhenUsed="0" w:defQFormat="0" w:count="371">
     <w:lsdException w:name="Normal" w:uiPriority="0" w:qFormat="1"/>
     <w:lsdException w:name="heading 1" w:uiPriority="9" w:qFormat="1"/>
     <w:lsdException w:name="heading 2" w:semiHidden="1" w:uiPriority="9" w:unhideWhenUsed="1" w:qFormat="1"/>
@@ -11813,12 +13569,6 @@
     <w:lsdException w:name="List Table 5 Dark Accent 6" w:uiPriority="50"/>
     <w:lsdException w:name="List Table 6 Colorful Accent 6" w:uiPriority="51"/>
     <w:lsdException w:name="List Table 7 Colorful Accent 6" w:uiPriority="52"/>
-    <w:lsdException w:name="Mention" w:semiHidden="1" w:unhideWhenUsed="1"/>
-    <w:lsdException w:name="Smart Hyperlink" w:semiHidden="1" w:unhideWhenUsed="1"/>
-    <w:lsdException w:name="Hashtag" w:semiHidden="1" w:unhideWhenUsed="1"/>
-    <w:lsdException w:name="Unresolved Mention" w:semiHidden="1" w:unhideWhenUsed="1"/>
-    <w:lsdException w:name="Smart Link" w:semiHidden="1" w:unhideWhenUsed="1"/>
-    <w:lsdException w:name="Smart Link Error" w:semiHidden="1" w:unhideWhenUsed="1"/>
   </w:latentStyles>
   <w:style w:type="paragraph" w:default="1" w:styleId="a">
     <w:name w:val="Normal"/>

</xml_diff>